<commit_message>
finished incorporating review - needs one last check
</commit_message>
<xml_diff>
--- a/paper2/Response to Reviewers.docx
+++ b/paper2/Response to Reviewers.docx
@@ -23,7 +23,7 @@
           <w:sz w:val="32"/>
           <w:szCs w:val="32"/>
         </w:rPr>
-        <w:t>Response to Reviewer 1:</w:t>
+        <w:t>Response to Reviewer 1</w:t>
       </w:r>
     </w:p>
     <w:p>
@@ -470,46 +470,45 @@
         <w:adjustRightInd w:val="0"/>
         <w:rPr>
           <w:rFonts w:ascii="Helvetica" w:hAnsi="Helvetica" w:cs="Helvetica"/>
-        </w:rPr>
-      </w:pPr>
-    </w:p>
-    <w:p>
-      <w:pPr>
-        <w:widowControl w:val="0"/>
-        <w:autoSpaceDE w:val="0"/>
-        <w:autoSpaceDN w:val="0"/>
-        <w:adjustRightInd w:val="0"/>
-        <w:rPr>
-          <w:rFonts w:ascii="Helvetica" w:hAnsi="Helvetica" w:cs="Helvetica"/>
-        </w:rPr>
-      </w:pPr>
+          <w:color w:val="0000FF"/>
+        </w:rPr>
+      </w:pPr>
+      <w:r>
+        <w:rPr>
+          <w:rFonts w:ascii="Helvetica" w:hAnsi="Helvetica" w:cs="Helvetica"/>
+          <w:color w:val="0000FF"/>
+        </w:rPr>
+        <w:t xml:space="preserve">We have clarified this section by referring to arrival-time differences computed by </w:t>
+      </w:r>
       <w:proofErr w:type="gramStart"/>
       <w:r>
         <w:rPr>
           <w:rFonts w:ascii="Helvetica" w:hAnsi="Helvetica" w:cs="Helvetica"/>
-          <w:highlight w:val="yellow"/>
-        </w:rPr>
-        <w:t>to</w:t>
+          <w:color w:val="0000FF"/>
+        </w:rPr>
+        <w:t>time-lag</w:t>
       </w:r>
       <w:proofErr w:type="gramEnd"/>
       <w:r>
         <w:rPr>
           <w:rFonts w:ascii="Helvetica" w:hAnsi="Helvetica" w:cs="Helvetica"/>
-          <w:highlight w:val="yellow"/>
-        </w:rPr>
-        <w:t xml:space="preserve"> fix</w:t>
-      </w:r>
-    </w:p>
-    <w:p>
-      <w:pPr>
-        <w:widowControl w:val="0"/>
-        <w:autoSpaceDE w:val="0"/>
-        <w:autoSpaceDN w:val="0"/>
-        <w:adjustRightInd w:val="0"/>
-        <w:rPr>
-          <w:rFonts w:ascii="Helvetica" w:hAnsi="Helvetica" w:cs="Helvetica"/>
-        </w:rPr>
-      </w:pPr>
+          <w:color w:val="0000FF"/>
+        </w:rPr>
+        <w:t xml:space="preserve"> cross correlation. </w:t>
+      </w:r>
+    </w:p>
+    <w:p>
+      <w:pPr>
+        <w:widowControl w:val="0"/>
+        <w:autoSpaceDE w:val="0"/>
+        <w:autoSpaceDN w:val="0"/>
+        <w:adjustRightInd w:val="0"/>
+        <w:rPr>
+          <w:rFonts w:ascii="Helvetica" w:hAnsi="Helvetica" w:cs="Helvetica"/>
+        </w:rPr>
+      </w:pPr>
+      <w:bookmarkStart w:id="0" w:name="_GoBack"/>
+      <w:bookmarkEnd w:id="0"/>
     </w:p>
     <w:p>
       <w:pPr>
@@ -3250,1048 +3249,1068 @@
           <w:color w:val="0000FF"/>
         </w:rPr>
       </w:pPr>
+      <w:r>
+        <w:rPr>
+          <w:rFonts w:ascii="Helvetica" w:hAnsi="Helvetica" w:cs="Helvetica"/>
+          <w:color w:val="0000FF"/>
+        </w:rPr>
+        <w:t>Thank</w:t>
+      </w:r>
+      <w:r>
+        <w:rPr>
+          <w:rFonts w:ascii="Helvetica" w:hAnsi="Helvetica" w:cs="Helvetica"/>
+          <w:color w:val="0000FF"/>
+        </w:rPr>
+        <w:t xml:space="preserve"> </w:t>
+      </w:r>
+      <w:r>
+        <w:rPr>
+          <w:rFonts w:ascii="Helvetica" w:hAnsi="Helvetica" w:cs="Helvetica"/>
+          <w:color w:val="0000FF"/>
+        </w:rPr>
+        <w:t xml:space="preserve">you! We are all over this now. </w:t>
+      </w:r>
+    </w:p>
+    <w:p>
+      <w:pPr>
+        <w:widowControl w:val="0"/>
+        <w:autoSpaceDE w:val="0"/>
+        <w:autoSpaceDN w:val="0"/>
+        <w:adjustRightInd w:val="0"/>
+        <w:rPr>
+          <w:rFonts w:ascii="Helvetica" w:hAnsi="Helvetica" w:cs="Helvetica"/>
+        </w:rPr>
+      </w:pPr>
+    </w:p>
+    <w:p>
+      <w:pPr>
+        <w:widowControl w:val="0"/>
+        <w:autoSpaceDE w:val="0"/>
+        <w:autoSpaceDN w:val="0"/>
+        <w:adjustRightInd w:val="0"/>
+        <w:rPr>
+          <w:rFonts w:ascii="Helvetica" w:hAnsi="Helvetica" w:cs="Helvetica"/>
+        </w:rPr>
+      </w:pPr>
+      <w:r>
+        <w:rPr>
+          <w:rFonts w:ascii="Helvetica" w:hAnsi="Helvetica" w:cs="Helvetica"/>
+        </w:rPr>
+        <w:t xml:space="preserve">42. [27.598]  "is given by" is a strong statement in this context.  How about "can be </w:t>
+      </w:r>
       <w:proofErr w:type="spellStart"/>
       <w:r>
         <w:rPr>
           <w:rFonts w:ascii="Helvetica" w:hAnsi="Helvetica" w:cs="Helvetica"/>
-          <w:color w:val="0000FF"/>
-        </w:rPr>
-        <w:t>Thankyou</w:t>
+        </w:rPr>
+        <w:t>modelled</w:t>
       </w:r>
       <w:proofErr w:type="spellEnd"/>
       <w:r>
         <w:rPr>
           <w:rFonts w:ascii="Helvetica" w:hAnsi="Helvetica" w:cs="Helvetica"/>
-          <w:color w:val="0000FF"/>
-        </w:rPr>
-        <w:t xml:space="preserve">! We are all over this now. </w:t>
-      </w:r>
-    </w:p>
-    <w:p>
-      <w:pPr>
-        <w:widowControl w:val="0"/>
-        <w:autoSpaceDE w:val="0"/>
-        <w:autoSpaceDN w:val="0"/>
-        <w:adjustRightInd w:val="0"/>
-        <w:rPr>
-          <w:rFonts w:ascii="Helvetica" w:hAnsi="Helvetica" w:cs="Helvetica"/>
-        </w:rPr>
-      </w:pPr>
-    </w:p>
-    <w:p>
-      <w:pPr>
-        <w:widowControl w:val="0"/>
-        <w:autoSpaceDE w:val="0"/>
-        <w:autoSpaceDN w:val="0"/>
-        <w:adjustRightInd w:val="0"/>
-        <w:rPr>
-          <w:rFonts w:ascii="Helvetica" w:hAnsi="Helvetica" w:cs="Helvetica"/>
-        </w:rPr>
-      </w:pPr>
-      <w:r>
-        <w:rPr>
-          <w:rFonts w:ascii="Helvetica" w:hAnsi="Helvetica" w:cs="Helvetica"/>
-        </w:rPr>
-        <w:t xml:space="preserve">42. [27.598]  "is given by" is a strong statement in this context.  How about "can be </w:t>
+        </w:rPr>
+        <w:t xml:space="preserve"> with" instead.</w:t>
+      </w:r>
+    </w:p>
+    <w:p>
+      <w:pPr>
+        <w:widowControl w:val="0"/>
+        <w:autoSpaceDE w:val="0"/>
+        <w:autoSpaceDN w:val="0"/>
+        <w:adjustRightInd w:val="0"/>
+        <w:rPr>
+          <w:rFonts w:ascii="Helvetica" w:hAnsi="Helvetica" w:cs="Helvetica"/>
+        </w:rPr>
+      </w:pPr>
+    </w:p>
+    <w:p>
+      <w:pPr>
+        <w:widowControl w:val="0"/>
+        <w:autoSpaceDE w:val="0"/>
+        <w:autoSpaceDN w:val="0"/>
+        <w:adjustRightInd w:val="0"/>
+        <w:rPr>
+          <w:rFonts w:ascii="Helvetica" w:hAnsi="Helvetica" w:cs="Helvetica"/>
+          <w:color w:val="0000FF"/>
+        </w:rPr>
+      </w:pPr>
+      <w:r>
+        <w:rPr>
+          <w:rFonts w:ascii="Helvetica" w:hAnsi="Helvetica" w:cs="Helvetica"/>
+          <w:color w:val="0000FF"/>
+        </w:rPr>
+        <w:t>Agreed.</w:t>
+      </w:r>
+      <w:r>
+        <w:rPr>
+          <w:rFonts w:ascii="Helvetica" w:hAnsi="Helvetica" w:cs="Helvetica"/>
+        </w:rPr>
+        <w:t xml:space="preserve"> </w:t>
+      </w:r>
+      <w:r>
+        <w:rPr>
+          <w:rFonts w:ascii="Helvetica" w:hAnsi="Helvetica" w:cs="Helvetica"/>
+          <w:color w:val="0000FF"/>
+        </w:rPr>
+        <w:t xml:space="preserve">Corrected in paper. </w:t>
+      </w:r>
+    </w:p>
+    <w:p>
+      <w:pPr>
+        <w:widowControl w:val="0"/>
+        <w:autoSpaceDE w:val="0"/>
+        <w:autoSpaceDN w:val="0"/>
+        <w:adjustRightInd w:val="0"/>
+        <w:rPr>
+          <w:rFonts w:ascii="Helvetica" w:hAnsi="Helvetica" w:cs="Helvetica"/>
+        </w:rPr>
+      </w:pPr>
+    </w:p>
+    <w:p>
+      <w:pPr>
+        <w:widowControl w:val="0"/>
+        <w:autoSpaceDE w:val="0"/>
+        <w:autoSpaceDN w:val="0"/>
+        <w:adjustRightInd w:val="0"/>
+        <w:rPr>
+          <w:rFonts w:ascii="Helvetica" w:hAnsi="Helvetica" w:cs="Helvetica"/>
+        </w:rPr>
+      </w:pPr>
+      <w:r>
+        <w:rPr>
+          <w:rFonts w:ascii="Helvetica" w:hAnsi="Helvetica" w:cs="Helvetica"/>
+        </w:rPr>
+        <w:t>43. [28.609]  "idea" is redundant and can be removed.</w:t>
+      </w:r>
+    </w:p>
+    <w:p>
+      <w:pPr>
+        <w:widowControl w:val="0"/>
+        <w:autoSpaceDE w:val="0"/>
+        <w:autoSpaceDN w:val="0"/>
+        <w:adjustRightInd w:val="0"/>
+        <w:rPr>
+          <w:rFonts w:ascii="Helvetica" w:hAnsi="Helvetica" w:cs="Helvetica"/>
+        </w:rPr>
+      </w:pPr>
+    </w:p>
+    <w:p>
+      <w:pPr>
+        <w:widowControl w:val="0"/>
+        <w:autoSpaceDE w:val="0"/>
+        <w:autoSpaceDN w:val="0"/>
+        <w:adjustRightInd w:val="0"/>
+        <w:rPr>
+          <w:rFonts w:ascii="Helvetica" w:hAnsi="Helvetica" w:cs="Helvetica"/>
+          <w:color w:val="0000FF"/>
+        </w:rPr>
+      </w:pPr>
+      <w:r>
+        <w:rPr>
+          <w:rFonts w:ascii="Helvetica" w:hAnsi="Helvetica" w:cs="Helvetica"/>
+          <w:color w:val="0000FF"/>
+        </w:rPr>
+        <w:t>Corrected in paper.</w:t>
+      </w:r>
+    </w:p>
+    <w:p>
+      <w:pPr>
+        <w:widowControl w:val="0"/>
+        <w:autoSpaceDE w:val="0"/>
+        <w:autoSpaceDN w:val="0"/>
+        <w:adjustRightInd w:val="0"/>
+        <w:rPr>
+          <w:rFonts w:ascii="Helvetica" w:hAnsi="Helvetica" w:cs="Helvetica"/>
+        </w:rPr>
+      </w:pPr>
+    </w:p>
+    <w:p>
+      <w:pPr>
+        <w:widowControl w:val="0"/>
+        <w:autoSpaceDE w:val="0"/>
+        <w:autoSpaceDN w:val="0"/>
+        <w:adjustRightInd w:val="0"/>
+        <w:rPr>
+          <w:rFonts w:ascii="Helvetica" w:hAnsi="Helvetica" w:cs="Helvetica"/>
+        </w:rPr>
+      </w:pPr>
+      <w:r>
+        <w:rPr>
+          <w:rFonts w:ascii="Helvetica" w:hAnsi="Helvetica" w:cs="Helvetica"/>
+        </w:rPr>
+        <w:t>44. [28.617]  "is" refers to data = plural and should be "are".</w:t>
+      </w:r>
+    </w:p>
+    <w:p>
+      <w:pPr>
+        <w:widowControl w:val="0"/>
+        <w:autoSpaceDE w:val="0"/>
+        <w:autoSpaceDN w:val="0"/>
+        <w:adjustRightInd w:val="0"/>
+        <w:rPr>
+          <w:rFonts w:ascii="Helvetica" w:hAnsi="Helvetica" w:cs="Helvetica"/>
+        </w:rPr>
+      </w:pPr>
+    </w:p>
+    <w:p>
+      <w:pPr>
+        <w:widowControl w:val="0"/>
+        <w:autoSpaceDE w:val="0"/>
+        <w:autoSpaceDN w:val="0"/>
+        <w:adjustRightInd w:val="0"/>
+        <w:rPr>
+          <w:rFonts w:ascii="Helvetica" w:hAnsi="Helvetica" w:cs="Helvetica"/>
+          <w:color w:val="0000FF"/>
+        </w:rPr>
+      </w:pPr>
+      <w:r>
+        <w:rPr>
+          <w:rFonts w:ascii="Helvetica" w:hAnsi="Helvetica" w:cs="Helvetica"/>
+          <w:color w:val="0000FF"/>
+        </w:rPr>
+        <w:t>Corrected in paper.</w:t>
+      </w:r>
+    </w:p>
+    <w:p>
+      <w:pPr>
+        <w:widowControl w:val="0"/>
+        <w:autoSpaceDE w:val="0"/>
+        <w:autoSpaceDN w:val="0"/>
+        <w:adjustRightInd w:val="0"/>
+        <w:rPr>
+          <w:rFonts w:ascii="Helvetica" w:hAnsi="Helvetica" w:cs="Helvetica"/>
+        </w:rPr>
+      </w:pPr>
+    </w:p>
+    <w:p>
+      <w:pPr>
+        <w:widowControl w:val="0"/>
+        <w:autoSpaceDE w:val="0"/>
+        <w:autoSpaceDN w:val="0"/>
+        <w:adjustRightInd w:val="0"/>
+        <w:rPr>
+          <w:rFonts w:ascii="Helvetica" w:hAnsi="Helvetica" w:cs="Helvetica"/>
+        </w:rPr>
+      </w:pPr>
+      <w:r>
+        <w:rPr>
+          <w:rFonts w:ascii="Helvetica" w:hAnsi="Helvetica" w:cs="Helvetica"/>
+        </w:rPr>
+        <w:t>45. [28.623</w:t>
+      </w:r>
+      <w:proofErr w:type="gramStart"/>
+      <w:r>
+        <w:rPr>
+          <w:rFonts w:ascii="Helvetica" w:hAnsi="Helvetica" w:cs="Helvetica"/>
+        </w:rPr>
+        <w:t>]  Same</w:t>
+      </w:r>
+      <w:proofErr w:type="gramEnd"/>
+      <w:r>
+        <w:rPr>
+          <w:rFonts w:ascii="Helvetica" w:hAnsi="Helvetica" w:cs="Helvetica"/>
+        </w:rPr>
+        <w:t xml:space="preserve">, data are plural and the travel-time </w:t>
+      </w:r>
+      <w:r>
+        <w:rPr>
+          <w:rFonts w:ascii="Helvetica" w:hAnsi="Helvetica" w:cs="Helvetica"/>
+        </w:rPr>
+        <w:t>ghost</w:t>
+      </w:r>
+      <w:r>
+        <w:rPr>
+          <w:rFonts w:ascii="Helvetica" w:hAnsi="Helvetica" w:cs="Helvetica"/>
+        </w:rPr>
+        <w:t xml:space="preserve"> is there again.</w:t>
+      </w:r>
+    </w:p>
+    <w:p>
+      <w:pPr>
+        <w:widowControl w:val="0"/>
+        <w:autoSpaceDE w:val="0"/>
+        <w:autoSpaceDN w:val="0"/>
+        <w:adjustRightInd w:val="0"/>
+        <w:rPr>
+          <w:rFonts w:ascii="Helvetica" w:hAnsi="Helvetica" w:cs="Helvetica"/>
+        </w:rPr>
+      </w:pPr>
+    </w:p>
+    <w:p>
+      <w:pPr>
+        <w:widowControl w:val="0"/>
+        <w:autoSpaceDE w:val="0"/>
+        <w:autoSpaceDN w:val="0"/>
+        <w:adjustRightInd w:val="0"/>
+        <w:rPr>
+          <w:rFonts w:ascii="Helvetica" w:hAnsi="Helvetica" w:cs="Helvetica"/>
+          <w:color w:val="0000FF"/>
+        </w:rPr>
+      </w:pPr>
+      <w:r>
+        <w:rPr>
+          <w:rFonts w:ascii="Helvetica" w:hAnsi="Helvetica" w:cs="Helvetica"/>
+          <w:color w:val="0000FF"/>
+        </w:rPr>
+        <w:t xml:space="preserve">We have it covered </w:t>
+      </w:r>
+      <w:r>
+        <w:rPr>
+          <w:rFonts w:ascii="Helvetica" w:hAnsi="Helvetica" w:cs="Helvetica"/>
+          <w:color w:val="0000FF"/>
+        </w:rPr>
+        <w:t>now</w:t>
+      </w:r>
+    </w:p>
+    <w:p>
+      <w:pPr>
+        <w:widowControl w:val="0"/>
+        <w:autoSpaceDE w:val="0"/>
+        <w:autoSpaceDN w:val="0"/>
+        <w:adjustRightInd w:val="0"/>
+        <w:rPr>
+          <w:rFonts w:ascii="Helvetica" w:hAnsi="Helvetica" w:cs="Helvetica"/>
+        </w:rPr>
+      </w:pPr>
+    </w:p>
+    <w:p>
+      <w:pPr>
+        <w:widowControl w:val="0"/>
+        <w:autoSpaceDE w:val="0"/>
+        <w:autoSpaceDN w:val="0"/>
+        <w:adjustRightInd w:val="0"/>
+        <w:rPr>
+          <w:rFonts w:ascii="Helvetica" w:hAnsi="Helvetica" w:cs="Helvetica"/>
+        </w:rPr>
+      </w:pPr>
+      <w:r>
+        <w:rPr>
+          <w:rFonts w:ascii="Helvetica" w:hAnsi="Helvetica" w:cs="Helvetica"/>
+        </w:rPr>
+        <w:t>46.</w:t>
+      </w:r>
+    </w:p>
+    <w:p>
+      <w:pPr>
+        <w:widowControl w:val="0"/>
+        <w:autoSpaceDE w:val="0"/>
+        <w:autoSpaceDN w:val="0"/>
+        <w:adjustRightInd w:val="0"/>
+        <w:rPr>
+          <w:rFonts w:ascii="Helvetica" w:hAnsi="Helvetica" w:cs="Helvetica"/>
+        </w:rPr>
+      </w:pPr>
+    </w:p>
+    <w:p>
+      <w:pPr>
+        <w:widowControl w:val="0"/>
+        <w:autoSpaceDE w:val="0"/>
+        <w:autoSpaceDN w:val="0"/>
+        <w:adjustRightInd w:val="0"/>
+        <w:rPr>
+          <w:rFonts w:ascii="Helvetica" w:hAnsi="Helvetica" w:cs="Helvetica"/>
+          <w:color w:val="0000FF"/>
+        </w:rPr>
+      </w:pPr>
+      <w:r>
+        <w:rPr>
+          <w:rFonts w:ascii="Helvetica" w:hAnsi="Helvetica" w:cs="Helvetica"/>
+          <w:color w:val="0000FF"/>
+        </w:rPr>
+        <w:t>?</w:t>
+      </w:r>
+    </w:p>
+    <w:p>
+      <w:pPr>
+        <w:widowControl w:val="0"/>
+        <w:autoSpaceDE w:val="0"/>
+        <w:autoSpaceDN w:val="0"/>
+        <w:adjustRightInd w:val="0"/>
+        <w:rPr>
+          <w:rFonts w:ascii="Helvetica" w:hAnsi="Helvetica" w:cs="Helvetica"/>
+        </w:rPr>
+      </w:pPr>
+    </w:p>
+    <w:p>
+      <w:pPr>
+        <w:widowControl w:val="0"/>
+        <w:autoSpaceDE w:val="0"/>
+        <w:autoSpaceDN w:val="0"/>
+        <w:adjustRightInd w:val="0"/>
+        <w:rPr>
+          <w:rFonts w:ascii="Helvetica" w:hAnsi="Helvetica" w:cs="Helvetica"/>
+        </w:rPr>
+      </w:pPr>
+      <w:r>
+        <w:rPr>
+          <w:rFonts w:ascii="Helvetica" w:hAnsi="Helvetica" w:cs="Helvetica"/>
+        </w:rPr>
+        <w:t>47. [45</w:t>
+      </w:r>
+      <w:proofErr w:type="gramStart"/>
+      <w:r>
+        <w:rPr>
+          <w:rFonts w:ascii="Helvetica" w:hAnsi="Helvetica" w:cs="Helvetica"/>
+        </w:rPr>
+        <w:t>]  The</w:t>
+      </w:r>
+      <w:proofErr w:type="gramEnd"/>
+      <w:r>
+        <w:rPr>
+          <w:rFonts w:ascii="Helvetica" w:hAnsi="Helvetica" w:cs="Helvetica"/>
+        </w:rPr>
+        <w:t xml:space="preserve"> white star in Figure 5 is barely visible.  There is </w:t>
       </w:r>
       <w:proofErr w:type="spellStart"/>
       <w:r>
         <w:rPr>
           <w:rFonts w:ascii="Helvetica" w:hAnsi="Helvetica" w:cs="Helvetica"/>
         </w:rPr>
-        <w:t>modelled</w:t>
+        <w:t>colour</w:t>
       </w:r>
       <w:proofErr w:type="spellEnd"/>
       <w:r>
         <w:rPr>
           <w:rFonts w:ascii="Helvetica" w:hAnsi="Helvetica" w:cs="Helvetica"/>
         </w:rPr>
-        <w:t xml:space="preserve"> with" instead.</w:t>
-      </w:r>
-    </w:p>
-    <w:p>
-      <w:pPr>
-        <w:widowControl w:val="0"/>
-        <w:autoSpaceDE w:val="0"/>
-        <w:autoSpaceDN w:val="0"/>
-        <w:adjustRightInd w:val="0"/>
-        <w:rPr>
-          <w:rFonts w:ascii="Helvetica" w:hAnsi="Helvetica" w:cs="Helvetica"/>
-        </w:rPr>
-      </w:pPr>
-    </w:p>
-    <w:p>
-      <w:pPr>
-        <w:widowControl w:val="0"/>
-        <w:autoSpaceDE w:val="0"/>
-        <w:autoSpaceDN w:val="0"/>
-        <w:adjustRightInd w:val="0"/>
-        <w:rPr>
-          <w:rFonts w:ascii="Helvetica" w:hAnsi="Helvetica" w:cs="Helvetica"/>
-          <w:color w:val="0000FF"/>
-        </w:rPr>
-      </w:pPr>
-      <w:r>
-        <w:rPr>
-          <w:rFonts w:ascii="Helvetica" w:hAnsi="Helvetica" w:cs="Helvetica"/>
-          <w:color w:val="0000FF"/>
-        </w:rPr>
-        <w:t>Agreed.</w:t>
-      </w:r>
+        <w:t xml:space="preserve"> in the figure.  I suggest making the star red.</w:t>
+      </w:r>
+    </w:p>
+    <w:p>
+      <w:pPr>
+        <w:widowControl w:val="0"/>
+        <w:autoSpaceDE w:val="0"/>
+        <w:autoSpaceDN w:val="0"/>
+        <w:adjustRightInd w:val="0"/>
+        <w:rPr>
+          <w:rFonts w:ascii="Helvetica" w:hAnsi="Helvetica" w:cs="Helvetica"/>
+        </w:rPr>
+      </w:pPr>
+    </w:p>
+    <w:p>
+      <w:pPr>
+        <w:widowControl w:val="0"/>
+        <w:autoSpaceDE w:val="0"/>
+        <w:autoSpaceDN w:val="0"/>
+        <w:adjustRightInd w:val="0"/>
+        <w:rPr>
+          <w:rFonts w:ascii="Helvetica" w:hAnsi="Helvetica" w:cs="Helvetica"/>
+          <w:color w:val="0000FF"/>
+        </w:rPr>
+      </w:pPr>
+      <w:r>
+        <w:rPr>
+          <w:rFonts w:ascii="Helvetica" w:hAnsi="Helvetica" w:cs="Helvetica"/>
+          <w:color w:val="0000FF"/>
+        </w:rPr>
+        <w:t>Changed to a coloured star</w:t>
+      </w:r>
+    </w:p>
+    <w:p>
+      <w:pPr>
+        <w:widowControl w:val="0"/>
+        <w:autoSpaceDE w:val="0"/>
+        <w:autoSpaceDN w:val="0"/>
+        <w:adjustRightInd w:val="0"/>
+        <w:rPr>
+          <w:rFonts w:ascii="Helvetica" w:hAnsi="Helvetica" w:cs="Helvetica"/>
+        </w:rPr>
+      </w:pPr>
+    </w:p>
+    <w:p>
+      <w:pPr>
+        <w:widowControl w:val="0"/>
+        <w:autoSpaceDE w:val="0"/>
+        <w:autoSpaceDN w:val="0"/>
+        <w:adjustRightInd w:val="0"/>
+        <w:rPr>
+          <w:rFonts w:ascii="Helvetica" w:hAnsi="Helvetica" w:cs="Helvetica"/>
+        </w:rPr>
+      </w:pPr>
+      <w:r>
+        <w:rPr>
+          <w:rFonts w:ascii="Helvetica" w:hAnsi="Helvetica" w:cs="Helvetica"/>
+        </w:rPr>
+        <w:t>48. [46</w:t>
+      </w:r>
+      <w:proofErr w:type="gramStart"/>
+      <w:r>
+        <w:rPr>
+          <w:rFonts w:ascii="Helvetica" w:hAnsi="Helvetica" w:cs="Helvetica"/>
+        </w:rPr>
+        <w:t>]  The</w:t>
+      </w:r>
+      <w:proofErr w:type="gramEnd"/>
+      <w:r>
+        <w:rPr>
+          <w:rFonts w:ascii="Helvetica" w:hAnsi="Helvetica" w:cs="Helvetica"/>
+        </w:rPr>
+        <w:t xml:space="preserve"> axes in the figure are not defined in the legend.  I assume x is positive eastward and y is positive northward (same for figures 8,9,11,13).</w:t>
+      </w:r>
+    </w:p>
+    <w:p>
+      <w:pPr>
+        <w:widowControl w:val="0"/>
+        <w:autoSpaceDE w:val="0"/>
+        <w:autoSpaceDN w:val="0"/>
+        <w:adjustRightInd w:val="0"/>
+        <w:rPr>
+          <w:rFonts w:ascii="Helvetica" w:hAnsi="Helvetica" w:cs="Helvetica"/>
+        </w:rPr>
+      </w:pPr>
+    </w:p>
+    <w:p>
+      <w:pPr>
+        <w:widowControl w:val="0"/>
+        <w:autoSpaceDE w:val="0"/>
+        <w:autoSpaceDN w:val="0"/>
+        <w:adjustRightInd w:val="0"/>
+        <w:rPr>
+          <w:rFonts w:ascii="Helvetica" w:hAnsi="Helvetica" w:cs="Helvetica"/>
+          <w:color w:val="0000FF"/>
+        </w:rPr>
+      </w:pPr>
+      <w:r>
+        <w:rPr>
+          <w:rFonts w:ascii="Helvetica" w:hAnsi="Helvetica" w:cs="Helvetica"/>
+          <w:color w:val="0000FF"/>
+        </w:rPr>
+        <w:t>This is now explained in the caption of Fig. 6.</w:t>
+      </w:r>
+    </w:p>
+    <w:p>
+      <w:pPr>
+        <w:widowControl w:val="0"/>
+        <w:autoSpaceDE w:val="0"/>
+        <w:autoSpaceDN w:val="0"/>
+        <w:adjustRightInd w:val="0"/>
+        <w:rPr>
+          <w:rFonts w:ascii="Helvetica" w:hAnsi="Helvetica" w:cs="Helvetica"/>
+        </w:rPr>
+      </w:pPr>
       <w:r>
         <w:rPr>
           <w:rFonts w:ascii="Helvetica" w:hAnsi="Helvetica" w:cs="Helvetica"/>
         </w:rPr>
         <w:t xml:space="preserve"> </w:t>
       </w:r>
-      <w:r>
-        <w:rPr>
-          <w:rFonts w:ascii="Helvetica" w:hAnsi="Helvetica" w:cs="Helvetica"/>
-          <w:color w:val="0000FF"/>
-        </w:rPr>
-        <w:t xml:space="preserve">Corrected in paper. </w:t>
-      </w:r>
-    </w:p>
-    <w:p>
-      <w:pPr>
-        <w:widowControl w:val="0"/>
-        <w:autoSpaceDE w:val="0"/>
-        <w:autoSpaceDN w:val="0"/>
-        <w:adjustRightInd w:val="0"/>
-        <w:rPr>
-          <w:rFonts w:ascii="Helvetica" w:hAnsi="Helvetica" w:cs="Helvetica"/>
-        </w:rPr>
-      </w:pPr>
-    </w:p>
-    <w:p>
-      <w:pPr>
-        <w:widowControl w:val="0"/>
-        <w:autoSpaceDE w:val="0"/>
-        <w:autoSpaceDN w:val="0"/>
-        <w:adjustRightInd w:val="0"/>
-        <w:rPr>
-          <w:rFonts w:ascii="Helvetica" w:hAnsi="Helvetica" w:cs="Helvetica"/>
-        </w:rPr>
-      </w:pPr>
-      <w:r>
-        <w:rPr>
-          <w:rFonts w:ascii="Helvetica" w:hAnsi="Helvetica" w:cs="Helvetica"/>
-        </w:rPr>
-        <w:t>43. [28.609]  "idea" is redundant and can be removed.</w:t>
-      </w:r>
-    </w:p>
-    <w:p>
-      <w:pPr>
-        <w:widowControl w:val="0"/>
-        <w:autoSpaceDE w:val="0"/>
-        <w:autoSpaceDN w:val="0"/>
-        <w:adjustRightInd w:val="0"/>
-        <w:rPr>
-          <w:rFonts w:ascii="Helvetica" w:hAnsi="Helvetica" w:cs="Helvetica"/>
-        </w:rPr>
-      </w:pPr>
-    </w:p>
-    <w:p>
-      <w:pPr>
-        <w:widowControl w:val="0"/>
-        <w:autoSpaceDE w:val="0"/>
-        <w:autoSpaceDN w:val="0"/>
-        <w:adjustRightInd w:val="0"/>
-        <w:rPr>
-          <w:rFonts w:ascii="Helvetica" w:hAnsi="Helvetica" w:cs="Helvetica"/>
-          <w:color w:val="0000FF"/>
-        </w:rPr>
-      </w:pPr>
-      <w:r>
-        <w:rPr>
-          <w:rFonts w:ascii="Helvetica" w:hAnsi="Helvetica" w:cs="Helvetica"/>
-          <w:color w:val="0000FF"/>
-        </w:rPr>
-        <w:t>Corrected in paper.</w:t>
-      </w:r>
-    </w:p>
-    <w:p>
-      <w:pPr>
-        <w:widowControl w:val="0"/>
-        <w:autoSpaceDE w:val="0"/>
-        <w:autoSpaceDN w:val="0"/>
-        <w:adjustRightInd w:val="0"/>
-        <w:rPr>
-          <w:rFonts w:ascii="Helvetica" w:hAnsi="Helvetica" w:cs="Helvetica"/>
-        </w:rPr>
-      </w:pPr>
-    </w:p>
-    <w:p>
-      <w:pPr>
-        <w:widowControl w:val="0"/>
-        <w:autoSpaceDE w:val="0"/>
-        <w:autoSpaceDN w:val="0"/>
-        <w:adjustRightInd w:val="0"/>
-        <w:rPr>
-          <w:rFonts w:ascii="Helvetica" w:hAnsi="Helvetica" w:cs="Helvetica"/>
-        </w:rPr>
-      </w:pPr>
-      <w:r>
-        <w:rPr>
-          <w:rFonts w:ascii="Helvetica" w:hAnsi="Helvetica" w:cs="Helvetica"/>
-        </w:rPr>
-        <w:t>44. [28.617]  "is" refers to data = plural and should be "are".</w:t>
-      </w:r>
-    </w:p>
-    <w:p>
-      <w:pPr>
-        <w:widowControl w:val="0"/>
-        <w:autoSpaceDE w:val="0"/>
-        <w:autoSpaceDN w:val="0"/>
-        <w:adjustRightInd w:val="0"/>
-        <w:rPr>
-          <w:rFonts w:ascii="Helvetica" w:hAnsi="Helvetica" w:cs="Helvetica"/>
-        </w:rPr>
-      </w:pPr>
-    </w:p>
-    <w:p>
-      <w:pPr>
-        <w:widowControl w:val="0"/>
-        <w:autoSpaceDE w:val="0"/>
-        <w:autoSpaceDN w:val="0"/>
-        <w:adjustRightInd w:val="0"/>
-        <w:rPr>
-          <w:rFonts w:ascii="Helvetica" w:hAnsi="Helvetica" w:cs="Helvetica"/>
-          <w:color w:val="0000FF"/>
-        </w:rPr>
-      </w:pPr>
-      <w:r>
-        <w:rPr>
-          <w:rFonts w:ascii="Helvetica" w:hAnsi="Helvetica" w:cs="Helvetica"/>
-          <w:color w:val="0000FF"/>
-        </w:rPr>
-        <w:t>Corrected in paper.</w:t>
-      </w:r>
-    </w:p>
-    <w:p>
-      <w:pPr>
-        <w:widowControl w:val="0"/>
-        <w:autoSpaceDE w:val="0"/>
-        <w:autoSpaceDN w:val="0"/>
-        <w:adjustRightInd w:val="0"/>
-        <w:rPr>
-          <w:rFonts w:ascii="Helvetica" w:hAnsi="Helvetica" w:cs="Helvetica"/>
-        </w:rPr>
-      </w:pPr>
-    </w:p>
-    <w:p>
-      <w:pPr>
-        <w:widowControl w:val="0"/>
-        <w:autoSpaceDE w:val="0"/>
-        <w:autoSpaceDN w:val="0"/>
-        <w:adjustRightInd w:val="0"/>
-        <w:rPr>
-          <w:rFonts w:ascii="Helvetica" w:hAnsi="Helvetica" w:cs="Helvetica"/>
-        </w:rPr>
-      </w:pPr>
-      <w:r>
-        <w:rPr>
-          <w:rFonts w:ascii="Helvetica" w:hAnsi="Helvetica" w:cs="Helvetica"/>
-        </w:rPr>
-        <w:t>45. [28.623</w:t>
+    </w:p>
+    <w:p>
+      <w:pPr>
+        <w:widowControl w:val="0"/>
+        <w:autoSpaceDE w:val="0"/>
+        <w:autoSpaceDN w:val="0"/>
+        <w:adjustRightInd w:val="0"/>
+        <w:rPr>
+          <w:rFonts w:ascii="Helvetica" w:hAnsi="Helvetica" w:cs="Helvetica"/>
+        </w:rPr>
+      </w:pPr>
+      <w:r>
+        <w:rPr>
+          <w:rFonts w:ascii="Helvetica" w:hAnsi="Helvetica" w:cs="Helvetica"/>
+        </w:rPr>
+        <w:t>Reviewer #2:</w:t>
+      </w:r>
+    </w:p>
+    <w:p>
+      <w:pPr>
+        <w:widowControl w:val="0"/>
+        <w:autoSpaceDE w:val="0"/>
+        <w:autoSpaceDN w:val="0"/>
+        <w:adjustRightInd w:val="0"/>
+        <w:rPr>
+          <w:rFonts w:ascii="Helvetica" w:hAnsi="Helvetica" w:cs="Helvetica"/>
+        </w:rPr>
+      </w:pPr>
+      <w:r>
+        <w:rPr>
+          <w:rFonts w:ascii="Helvetica" w:hAnsi="Helvetica" w:cs="Helvetica"/>
+        </w:rPr>
+        <w:t xml:space="preserve">The only one that I'm really concerned about is the apparent inconsistency between your assumptions on page 6 </w:t>
+      </w:r>
+      <w:r>
+        <w:rPr>
+          <w:rFonts w:ascii="Helvetica" w:hAnsi="Helvetica" w:cs="Helvetica"/>
+        </w:rPr>
+        <w:t>a</w:t>
+      </w:r>
+      <w:r>
+        <w:rPr>
+          <w:rFonts w:ascii="Helvetica" w:hAnsi="Helvetica" w:cs="Helvetica"/>
+        </w:rPr>
+        <w:t xml:space="preserve">nd theory on page 9. </w:t>
+      </w:r>
+    </w:p>
+    <w:p>
+      <w:pPr>
+        <w:widowControl w:val="0"/>
+        <w:autoSpaceDE w:val="0"/>
+        <w:autoSpaceDN w:val="0"/>
+        <w:adjustRightInd w:val="0"/>
+        <w:rPr>
+          <w:rFonts w:ascii="Helvetica" w:hAnsi="Helvetica" w:cs="Helvetica"/>
+        </w:rPr>
+      </w:pPr>
+    </w:p>
+    <w:p>
+      <w:pPr>
+        <w:widowControl w:val="0"/>
+        <w:autoSpaceDE w:val="0"/>
+        <w:autoSpaceDN w:val="0"/>
+        <w:adjustRightInd w:val="0"/>
+        <w:rPr>
+          <w:rFonts w:ascii="Helvetica" w:hAnsi="Helvetica" w:cs="Helvetica"/>
+          <w:color w:val="0000FF"/>
+        </w:rPr>
+      </w:pPr>
+      <w:r>
+        <w:rPr>
+          <w:rFonts w:ascii="Helvetica" w:hAnsi="Helvetica" w:cs="Helvetica"/>
+          <w:color w:val="0000FF"/>
+        </w:rPr>
+        <w:t>This comment is addressed in detail below</w:t>
+      </w:r>
+    </w:p>
+    <w:p>
+      <w:pPr>
+        <w:widowControl w:val="0"/>
+        <w:autoSpaceDE w:val="0"/>
+        <w:autoSpaceDN w:val="0"/>
+        <w:adjustRightInd w:val="0"/>
+        <w:rPr>
+          <w:rFonts w:ascii="Helvetica" w:hAnsi="Helvetica" w:cs="Helvetica"/>
+        </w:rPr>
+      </w:pPr>
+    </w:p>
+    <w:p>
+      <w:pPr>
+        <w:widowControl w:val="0"/>
+        <w:autoSpaceDE w:val="0"/>
+        <w:autoSpaceDN w:val="0"/>
+        <w:adjustRightInd w:val="0"/>
+        <w:rPr>
+          <w:rFonts w:ascii="Helvetica" w:hAnsi="Helvetica" w:cs="Helvetica"/>
+        </w:rPr>
+      </w:pPr>
+      <w:r>
+        <w:rPr>
+          <w:rFonts w:ascii="Helvetica" w:hAnsi="Helvetica" w:cs="Helvetica"/>
+        </w:rPr>
+        <w:t>COMMENTS</w:t>
+      </w:r>
+    </w:p>
+    <w:p>
+      <w:pPr>
+        <w:widowControl w:val="0"/>
+        <w:autoSpaceDE w:val="0"/>
+        <w:autoSpaceDN w:val="0"/>
+        <w:adjustRightInd w:val="0"/>
+        <w:rPr>
+          <w:rFonts w:ascii="Helvetica" w:hAnsi="Helvetica" w:cs="Helvetica"/>
+        </w:rPr>
+      </w:pPr>
+      <w:r>
+        <w:rPr>
+          <w:rFonts w:ascii="Helvetica" w:hAnsi="Helvetica" w:cs="Helvetica"/>
+        </w:rPr>
+        <w:t>========</w:t>
+      </w:r>
+    </w:p>
+    <w:p>
+      <w:pPr>
+        <w:widowControl w:val="0"/>
+        <w:autoSpaceDE w:val="0"/>
+        <w:autoSpaceDN w:val="0"/>
+        <w:adjustRightInd w:val="0"/>
+        <w:rPr>
+          <w:rFonts w:ascii="Helvetica" w:hAnsi="Helvetica" w:cs="Helvetica"/>
+        </w:rPr>
+      </w:pPr>
+    </w:p>
+    <w:p>
+      <w:pPr>
+        <w:widowControl w:val="0"/>
+        <w:autoSpaceDE w:val="0"/>
+        <w:autoSpaceDN w:val="0"/>
+        <w:adjustRightInd w:val="0"/>
+        <w:rPr>
+          <w:rFonts w:ascii="Helvetica" w:hAnsi="Helvetica" w:cs="Helvetica"/>
+        </w:rPr>
+      </w:pPr>
+      <w:r>
+        <w:rPr>
+          <w:rFonts w:ascii="Helvetica" w:hAnsi="Helvetica" w:cs="Helvetica"/>
+        </w:rPr>
+        <w:t>L46: You mean given a local array of receivers? How distant is "local", if so (given that you give absolute numbers for location uncertainties, and your point is that these scale with source-receiver distance)?</w:t>
+      </w:r>
+    </w:p>
+    <w:p>
+      <w:pPr>
+        <w:widowControl w:val="0"/>
+        <w:autoSpaceDE w:val="0"/>
+        <w:autoSpaceDN w:val="0"/>
+        <w:adjustRightInd w:val="0"/>
+        <w:rPr>
+          <w:rFonts w:ascii="Helvetica" w:hAnsi="Helvetica" w:cs="Helvetica"/>
+        </w:rPr>
+      </w:pPr>
+    </w:p>
+    <w:p>
+      <w:pPr>
+        <w:widowControl w:val="0"/>
+        <w:autoSpaceDE w:val="0"/>
+        <w:autoSpaceDN w:val="0"/>
+        <w:adjustRightInd w:val="0"/>
+        <w:rPr>
+          <w:rFonts w:ascii="Helvetica" w:hAnsi="Helvetica" w:cs="Helvetica"/>
+          <w:color w:val="0000FF"/>
+        </w:rPr>
+      </w:pPr>
+      <w:r>
+        <w:rPr>
+          <w:rFonts w:ascii="Helvetica" w:hAnsi="Helvetica" w:cs="Helvetica"/>
+          <w:color w:val="0000FF"/>
+        </w:rPr>
+        <w:t xml:space="preserve">We now list the station criteria described by </w:t>
+      </w:r>
+      <w:proofErr w:type="spellStart"/>
+      <w:r>
+        <w:rPr>
+          <w:rFonts w:ascii="Helvetica" w:hAnsi="Helvetica" w:cs="Helvetica"/>
+          <w:color w:val="0000FF"/>
+        </w:rPr>
+        <w:t>Bondar</w:t>
+      </w:r>
+      <w:proofErr w:type="spellEnd"/>
+      <w:r>
+        <w:rPr>
+          <w:rFonts w:ascii="Helvetica" w:hAnsi="Helvetica" w:cs="Helvetica"/>
+          <w:color w:val="0000FF"/>
+        </w:rPr>
+        <w:t xml:space="preserve"> et al. (2004). </w:t>
+      </w:r>
+    </w:p>
+    <w:p>
+      <w:pPr>
+        <w:widowControl w:val="0"/>
+        <w:autoSpaceDE w:val="0"/>
+        <w:autoSpaceDN w:val="0"/>
+        <w:adjustRightInd w:val="0"/>
+        <w:rPr>
+          <w:rFonts w:ascii="Helvetica" w:hAnsi="Helvetica" w:cs="Helvetica"/>
+        </w:rPr>
+      </w:pPr>
+    </w:p>
+    <w:p>
+      <w:pPr>
+        <w:widowControl w:val="0"/>
+        <w:autoSpaceDE w:val="0"/>
+        <w:autoSpaceDN w:val="0"/>
+        <w:adjustRightInd w:val="0"/>
+        <w:rPr>
+          <w:rFonts w:ascii="Helvetica" w:hAnsi="Helvetica" w:cs="Helvetica"/>
+        </w:rPr>
+      </w:pPr>
+      <w:r>
+        <w:rPr>
+          <w:rFonts w:ascii="Helvetica" w:hAnsi="Helvetica" w:cs="Helvetica"/>
+        </w:rPr>
+        <w:t>L120: this assumption is not carried through your theory section. See comments around equations (8) and (9).</w:t>
+      </w:r>
+    </w:p>
+    <w:p>
+      <w:pPr>
+        <w:widowControl w:val="0"/>
+        <w:autoSpaceDE w:val="0"/>
+        <w:autoSpaceDN w:val="0"/>
+        <w:adjustRightInd w:val="0"/>
+        <w:rPr>
+          <w:rFonts w:ascii="Helvetica" w:hAnsi="Helvetica" w:cs="Helvetica"/>
+        </w:rPr>
+      </w:pPr>
+    </w:p>
+    <w:p>
+      <w:pPr>
+        <w:widowControl w:val="0"/>
+        <w:autoSpaceDE w:val="0"/>
+        <w:autoSpaceDN w:val="0"/>
+        <w:adjustRightInd w:val="0"/>
+        <w:rPr>
+          <w:rFonts w:ascii="Helvetica" w:hAnsi="Helvetica" w:cs="Helvetica"/>
+          <w:color w:val="0000FF"/>
+        </w:rPr>
+      </w:pPr>
+      <w:r>
+        <w:rPr>
+          <w:rFonts w:ascii="Helvetica" w:hAnsi="Helvetica" w:cs="Helvetica"/>
+          <w:color w:val="0000FF"/>
+        </w:rPr>
+        <w:t>This comment is addressed in detail below</w:t>
+      </w:r>
+    </w:p>
+    <w:p>
+      <w:pPr>
+        <w:widowControl w:val="0"/>
+        <w:autoSpaceDE w:val="0"/>
+        <w:autoSpaceDN w:val="0"/>
+        <w:adjustRightInd w:val="0"/>
+        <w:rPr>
+          <w:rFonts w:ascii="Helvetica" w:hAnsi="Helvetica" w:cs="Helvetica"/>
+        </w:rPr>
+      </w:pPr>
+    </w:p>
+    <w:p>
+      <w:pPr>
+        <w:widowControl w:val="0"/>
+        <w:autoSpaceDE w:val="0"/>
+        <w:autoSpaceDN w:val="0"/>
+        <w:adjustRightInd w:val="0"/>
+        <w:rPr>
+          <w:rFonts w:ascii="Helvetica" w:hAnsi="Helvetica" w:cs="Helvetica"/>
+        </w:rPr>
+      </w:pPr>
+      <w:r>
+        <w:rPr>
+          <w:rFonts w:ascii="Helvetica" w:hAnsi="Helvetica" w:cs="Helvetica"/>
+        </w:rPr>
+        <w:t xml:space="preserve">L137: </w:t>
+      </w:r>
+      <w:proofErr w:type="spellStart"/>
+      <w:r>
+        <w:rPr>
+          <w:rFonts w:ascii="Helvetica" w:hAnsi="Helvetica" w:cs="Helvetica"/>
+        </w:rPr>
+        <w:t>delta_CWIN</w:t>
+      </w:r>
+      <w:proofErr w:type="spellEnd"/>
+      <w:r>
+        <w:rPr>
+          <w:rFonts w:ascii="Helvetica" w:hAnsi="Helvetica" w:cs="Helvetica"/>
+        </w:rPr>
+        <w:t xml:space="preserve"> = </w:t>
+      </w:r>
+      <w:proofErr w:type="spellStart"/>
+      <w:r>
+        <w:rPr>
+          <w:rFonts w:ascii="Helvetica" w:hAnsi="Helvetica" w:cs="Helvetica"/>
+        </w:rPr>
+        <w:t>delta_CWI</w:t>
+      </w:r>
+      <w:proofErr w:type="spellEnd"/>
+      <w:r>
+        <w:rPr>
+          <w:rFonts w:ascii="Helvetica" w:hAnsi="Helvetica" w:cs="Helvetica"/>
+        </w:rPr>
+        <w:t xml:space="preserve"> in equation (1)? (</w:t>
       </w:r>
       <w:proofErr w:type="gramStart"/>
       <w:r>
         <w:rPr>
           <w:rFonts w:ascii="Helvetica" w:hAnsi="Helvetica" w:cs="Helvetica"/>
         </w:rPr>
-        <w:t>]  Same</w:t>
+        <w:t>what</w:t>
       </w:r>
       <w:proofErr w:type="gramEnd"/>
       <w:r>
         <w:rPr>
           <w:rFonts w:ascii="Helvetica" w:hAnsi="Helvetica" w:cs="Helvetica"/>
         </w:rPr>
-        <w:t xml:space="preserve">, data are plural and the travel-time </w:t>
-      </w:r>
-      <w:r>
-        <w:rPr>
-          <w:rFonts w:ascii="Helvetica" w:hAnsi="Helvetica" w:cs="Helvetica"/>
-        </w:rPr>
-        <w:t>ghost</w:t>
-      </w:r>
-      <w:r>
-        <w:rPr>
-          <w:rFonts w:ascii="Helvetica" w:hAnsi="Helvetica" w:cs="Helvetica"/>
-        </w:rPr>
-        <w:t xml:space="preserve"> is there again.</w:t>
-      </w:r>
-    </w:p>
-    <w:p>
-      <w:pPr>
-        <w:widowControl w:val="0"/>
-        <w:autoSpaceDE w:val="0"/>
-        <w:autoSpaceDN w:val="0"/>
-        <w:adjustRightInd w:val="0"/>
-        <w:rPr>
-          <w:rFonts w:ascii="Helvetica" w:hAnsi="Helvetica" w:cs="Helvetica"/>
-        </w:rPr>
-      </w:pPr>
-    </w:p>
-    <w:p>
-      <w:pPr>
-        <w:widowControl w:val="0"/>
-        <w:autoSpaceDE w:val="0"/>
-        <w:autoSpaceDN w:val="0"/>
-        <w:adjustRightInd w:val="0"/>
-        <w:rPr>
-          <w:rFonts w:ascii="Helvetica" w:hAnsi="Helvetica" w:cs="Helvetica"/>
-          <w:color w:val="0000FF"/>
-        </w:rPr>
-      </w:pPr>
-      <w:r>
-        <w:rPr>
-          <w:rFonts w:ascii="Helvetica" w:hAnsi="Helvetica" w:cs="Helvetica"/>
-          <w:color w:val="0000FF"/>
-        </w:rPr>
-        <w:t xml:space="preserve">We have it covered </w:t>
-      </w:r>
-      <w:r>
-        <w:rPr>
-          <w:rFonts w:ascii="Helvetica" w:hAnsi="Helvetica" w:cs="Helvetica"/>
-          <w:color w:val="0000FF"/>
-        </w:rPr>
-        <w:t>now</w:t>
-      </w:r>
-    </w:p>
-    <w:p>
-      <w:pPr>
-        <w:widowControl w:val="0"/>
-        <w:autoSpaceDE w:val="0"/>
-        <w:autoSpaceDN w:val="0"/>
-        <w:adjustRightInd w:val="0"/>
-        <w:rPr>
-          <w:rFonts w:ascii="Helvetica" w:hAnsi="Helvetica" w:cs="Helvetica"/>
-        </w:rPr>
-      </w:pPr>
-    </w:p>
-    <w:p>
-      <w:pPr>
-        <w:widowControl w:val="0"/>
-        <w:autoSpaceDE w:val="0"/>
-        <w:autoSpaceDN w:val="0"/>
-        <w:adjustRightInd w:val="0"/>
-        <w:rPr>
-          <w:rFonts w:ascii="Helvetica" w:hAnsi="Helvetica" w:cs="Helvetica"/>
-        </w:rPr>
-      </w:pPr>
-      <w:r>
-        <w:rPr>
-          <w:rFonts w:ascii="Helvetica" w:hAnsi="Helvetica" w:cs="Helvetica"/>
-        </w:rPr>
-        <w:t>46.</w:t>
-      </w:r>
-    </w:p>
-    <w:p>
-      <w:pPr>
-        <w:widowControl w:val="0"/>
-        <w:autoSpaceDE w:val="0"/>
-        <w:autoSpaceDN w:val="0"/>
-        <w:adjustRightInd w:val="0"/>
-        <w:rPr>
-          <w:rFonts w:ascii="Helvetica" w:hAnsi="Helvetica" w:cs="Helvetica"/>
-        </w:rPr>
-      </w:pPr>
-    </w:p>
-    <w:p>
-      <w:pPr>
-        <w:widowControl w:val="0"/>
-        <w:autoSpaceDE w:val="0"/>
-        <w:autoSpaceDN w:val="0"/>
-        <w:adjustRightInd w:val="0"/>
-        <w:rPr>
-          <w:rFonts w:ascii="Helvetica" w:hAnsi="Helvetica" w:cs="Helvetica"/>
-          <w:color w:val="0000FF"/>
-        </w:rPr>
-      </w:pPr>
-      <w:r>
-        <w:rPr>
-          <w:rFonts w:ascii="Helvetica" w:hAnsi="Helvetica" w:cs="Helvetica"/>
-          <w:color w:val="0000FF"/>
-        </w:rPr>
-        <w:t>?</w:t>
-      </w:r>
-    </w:p>
-    <w:p>
-      <w:pPr>
-        <w:widowControl w:val="0"/>
-        <w:autoSpaceDE w:val="0"/>
-        <w:autoSpaceDN w:val="0"/>
-        <w:adjustRightInd w:val="0"/>
-        <w:rPr>
-          <w:rFonts w:ascii="Helvetica" w:hAnsi="Helvetica" w:cs="Helvetica"/>
-        </w:rPr>
-      </w:pPr>
-    </w:p>
-    <w:p>
-      <w:pPr>
-        <w:widowControl w:val="0"/>
-        <w:autoSpaceDE w:val="0"/>
-        <w:autoSpaceDN w:val="0"/>
-        <w:adjustRightInd w:val="0"/>
-        <w:rPr>
-          <w:rFonts w:ascii="Helvetica" w:hAnsi="Helvetica" w:cs="Helvetica"/>
-        </w:rPr>
-      </w:pPr>
-      <w:r>
-        <w:rPr>
-          <w:rFonts w:ascii="Helvetica" w:hAnsi="Helvetica" w:cs="Helvetica"/>
-        </w:rPr>
-        <w:t>47. [45</w:t>
+        <w:t xml:space="preserve"> is the extra subscript N?)</w:t>
+      </w:r>
+    </w:p>
+    <w:p>
+      <w:pPr>
+        <w:widowControl w:val="0"/>
+        <w:autoSpaceDE w:val="0"/>
+        <w:autoSpaceDN w:val="0"/>
+        <w:adjustRightInd w:val="0"/>
+        <w:rPr>
+          <w:rFonts w:ascii="Helvetica" w:hAnsi="Helvetica" w:cs="Helvetica"/>
+        </w:rPr>
+      </w:pPr>
+    </w:p>
+    <w:p>
+      <w:pPr>
+        <w:widowControl w:val="0"/>
+        <w:autoSpaceDE w:val="0"/>
+        <w:autoSpaceDN w:val="0"/>
+        <w:adjustRightInd w:val="0"/>
+        <w:rPr>
+          <w:rFonts w:ascii="Helvetica" w:hAnsi="Helvetica" w:cs="Helvetica"/>
+        </w:rPr>
+      </w:pPr>
+      <w:r>
+        <w:rPr>
+          <w:rFonts w:ascii="Helvetica" w:hAnsi="Helvetica" w:cs="Helvetica"/>
+        </w:rPr>
+        <w:t xml:space="preserve">The following text has been added to clarify the use of N: </w:t>
+      </w:r>
+    </w:p>
+    <w:p>
+      <w:pPr>
+        <w:widowControl w:val="0"/>
+        <w:autoSpaceDE w:val="0"/>
+        <w:autoSpaceDN w:val="0"/>
+        <w:adjustRightInd w:val="0"/>
+        <w:rPr>
+          <w:rFonts w:ascii="Helvetica" w:hAnsi="Helvetica" w:cs="Helvetica"/>
+          <w:color w:val="0000FF"/>
+        </w:rPr>
+      </w:pPr>
+      <w:r>
+        <w:rPr>
+          <w:rFonts w:ascii="Helvetica" w:hAnsi="Helvetica" w:cs="Helvetica"/>
+          <w:color w:val="0000FF"/>
+        </w:rPr>
+        <w:t xml:space="preserve">“The use of N in delta_{CWIN} depicts CWI separations that include noise. The terminology is adopted here to remain consistent with Robinson et al. (2011) who study synthetically generated noise-free </w:t>
+      </w:r>
+      <w:proofErr w:type="spellStart"/>
+      <w:r>
+        <w:rPr>
+          <w:rFonts w:ascii="Helvetica" w:hAnsi="Helvetica" w:cs="Helvetica"/>
+          <w:color w:val="0000FF"/>
+        </w:rPr>
+        <w:t>delta_CWI</w:t>
+      </w:r>
+      <w:proofErr w:type="spellEnd"/>
+      <w:r>
+        <w:rPr>
+          <w:rFonts w:ascii="Helvetica" w:hAnsi="Helvetica" w:cs="Helvetica"/>
+          <w:color w:val="0000FF"/>
+        </w:rPr>
+        <w:t xml:space="preserve"> and relate them to noisy estimates </w:t>
+      </w:r>
+      <w:proofErr w:type="spellStart"/>
+      <w:r>
+        <w:rPr>
+          <w:rFonts w:ascii="Helvetica" w:hAnsi="Helvetica" w:cs="Helvetica"/>
+          <w:color w:val="0000FF"/>
+        </w:rPr>
+        <w:t>delta_CWIN</w:t>
+      </w:r>
+      <w:proofErr w:type="spellEnd"/>
+      <w:r>
+        <w:rPr>
+          <w:rFonts w:ascii="Helvetica" w:hAnsi="Helvetica" w:cs="Helvetica"/>
+          <w:color w:val="0000FF"/>
+        </w:rPr>
+        <w:t>.”</w:t>
+      </w:r>
+    </w:p>
+    <w:p>
+      <w:pPr>
+        <w:widowControl w:val="0"/>
+        <w:autoSpaceDE w:val="0"/>
+        <w:autoSpaceDN w:val="0"/>
+        <w:adjustRightInd w:val="0"/>
+        <w:rPr>
+          <w:rFonts w:ascii="Helvetica" w:hAnsi="Helvetica" w:cs="Helvetica"/>
+        </w:rPr>
+      </w:pPr>
+    </w:p>
+    <w:p>
+      <w:pPr>
+        <w:widowControl w:val="0"/>
+        <w:autoSpaceDE w:val="0"/>
+        <w:autoSpaceDN w:val="0"/>
+        <w:adjustRightInd w:val="0"/>
+        <w:rPr>
+          <w:rFonts w:ascii="Helvetica" w:hAnsi="Helvetica" w:cs="Helvetica"/>
+        </w:rPr>
+      </w:pPr>
+      <w:r>
+        <w:rPr>
+          <w:rFonts w:ascii="Helvetica" w:hAnsi="Helvetica" w:cs="Helvetica"/>
+        </w:rPr>
+        <w:t>L142: I don't believe that acronym PDF is defined until the next page.</w:t>
+      </w:r>
+    </w:p>
+    <w:p>
+      <w:pPr>
+        <w:widowControl w:val="0"/>
+        <w:autoSpaceDE w:val="0"/>
+        <w:autoSpaceDN w:val="0"/>
+        <w:adjustRightInd w:val="0"/>
+        <w:rPr>
+          <w:rFonts w:ascii="Helvetica" w:hAnsi="Helvetica" w:cs="Helvetica"/>
+        </w:rPr>
+      </w:pPr>
+    </w:p>
+    <w:p>
+      <w:pPr>
+        <w:widowControl w:val="0"/>
+        <w:autoSpaceDE w:val="0"/>
+        <w:autoSpaceDN w:val="0"/>
+        <w:adjustRightInd w:val="0"/>
+        <w:rPr>
+          <w:rFonts w:ascii="Helvetica" w:hAnsi="Helvetica" w:cs="Helvetica"/>
+          <w:color w:val="0000FF"/>
+        </w:rPr>
+      </w:pPr>
+      <w:r>
+        <w:rPr>
+          <w:rFonts w:ascii="Helvetica" w:hAnsi="Helvetica" w:cs="Helvetica"/>
+          <w:color w:val="0000FF"/>
+        </w:rPr>
+        <w:t xml:space="preserve">Thank you, </w:t>
       </w:r>
       <w:proofErr w:type="gramStart"/>
       <w:r>
         <w:rPr>
           <w:rFonts w:ascii="Helvetica" w:hAnsi="Helvetica" w:cs="Helvetica"/>
-        </w:rPr>
-        <w:t>]  The</w:t>
+          <w:color w:val="0000FF"/>
+        </w:rPr>
+        <w:t>This</w:t>
       </w:r>
       <w:proofErr w:type="gramEnd"/>
       <w:r>
         <w:rPr>
           <w:rFonts w:ascii="Helvetica" w:hAnsi="Helvetica" w:cs="Helvetica"/>
-        </w:rPr>
-        <w:t xml:space="preserve"> white star in Figure 5 is barely visible.  There is </w:t>
-      </w:r>
-      <w:proofErr w:type="spellStart"/>
-      <w:r>
-        <w:rPr>
-          <w:rFonts w:ascii="Helvetica" w:hAnsi="Helvetica" w:cs="Helvetica"/>
-        </w:rPr>
-        <w:t>colour</w:t>
-      </w:r>
-      <w:proofErr w:type="spellEnd"/>
-      <w:r>
-        <w:rPr>
-          <w:rFonts w:ascii="Helvetica" w:hAnsi="Helvetica" w:cs="Helvetica"/>
-        </w:rPr>
-        <w:t xml:space="preserve"> in the figure.  I suggest making the star red.</w:t>
-      </w:r>
-    </w:p>
-    <w:p>
-      <w:pPr>
-        <w:widowControl w:val="0"/>
-        <w:autoSpaceDE w:val="0"/>
-        <w:autoSpaceDN w:val="0"/>
-        <w:adjustRightInd w:val="0"/>
-        <w:rPr>
-          <w:rFonts w:ascii="Helvetica" w:hAnsi="Helvetica" w:cs="Helvetica"/>
-        </w:rPr>
-      </w:pPr>
-    </w:p>
-    <w:p>
-      <w:pPr>
-        <w:widowControl w:val="0"/>
-        <w:autoSpaceDE w:val="0"/>
-        <w:autoSpaceDN w:val="0"/>
-        <w:adjustRightInd w:val="0"/>
-        <w:rPr>
-          <w:rFonts w:ascii="Helvetica" w:hAnsi="Helvetica" w:cs="Helvetica"/>
-          <w:color w:val="0000FF"/>
-        </w:rPr>
-      </w:pPr>
-      <w:r>
-        <w:rPr>
-          <w:rFonts w:ascii="Helvetica" w:hAnsi="Helvetica" w:cs="Helvetica"/>
-          <w:color w:val="0000FF"/>
-        </w:rPr>
-        <w:t>Changed to a coloured star</w:t>
-      </w:r>
-    </w:p>
-    <w:p>
-      <w:pPr>
-        <w:widowControl w:val="0"/>
-        <w:autoSpaceDE w:val="0"/>
-        <w:autoSpaceDN w:val="0"/>
-        <w:adjustRightInd w:val="0"/>
-        <w:rPr>
-          <w:rFonts w:ascii="Helvetica" w:hAnsi="Helvetica" w:cs="Helvetica"/>
-        </w:rPr>
-      </w:pPr>
-    </w:p>
-    <w:p>
-      <w:pPr>
-        <w:widowControl w:val="0"/>
-        <w:autoSpaceDE w:val="0"/>
-        <w:autoSpaceDN w:val="0"/>
-        <w:adjustRightInd w:val="0"/>
-        <w:rPr>
-          <w:rFonts w:ascii="Helvetica" w:hAnsi="Helvetica" w:cs="Helvetica"/>
-        </w:rPr>
-      </w:pPr>
-      <w:r>
-        <w:rPr>
-          <w:rFonts w:ascii="Helvetica" w:hAnsi="Helvetica" w:cs="Helvetica"/>
-        </w:rPr>
-        <w:t>48. [46</w:t>
+          <w:color w:val="0000FF"/>
+        </w:rPr>
+        <w:t xml:space="preserve"> acronym is now defined at L142. </w:t>
+      </w:r>
+    </w:p>
+    <w:p>
+      <w:pPr>
+        <w:widowControl w:val="0"/>
+        <w:autoSpaceDE w:val="0"/>
+        <w:autoSpaceDN w:val="0"/>
+        <w:adjustRightInd w:val="0"/>
+        <w:rPr>
+          <w:rFonts w:ascii="Helvetica" w:hAnsi="Helvetica" w:cs="Helvetica"/>
+        </w:rPr>
+      </w:pPr>
+    </w:p>
+    <w:p>
+      <w:pPr>
+        <w:widowControl w:val="0"/>
+        <w:autoSpaceDE w:val="0"/>
+        <w:autoSpaceDN w:val="0"/>
+        <w:adjustRightInd w:val="0"/>
+        <w:rPr>
+          <w:rFonts w:ascii="Helvetica" w:hAnsi="Helvetica" w:cs="Helvetica"/>
+        </w:rPr>
+      </w:pPr>
+      <w:r>
+        <w:rPr>
+          <w:rFonts w:ascii="Helvetica" w:hAnsi="Helvetica" w:cs="Helvetica"/>
+        </w:rPr>
+        <w:t xml:space="preserve">L179-180: This needs more careful justification. If </w:t>
       </w:r>
       <w:proofErr w:type="gramStart"/>
       <w:r>
         <w:rPr>
           <w:rFonts w:ascii="Helvetica" w:hAnsi="Helvetica" w:cs="Helvetica"/>
         </w:rPr>
-        <w:t>]  The</w:t>
+        <w:t>P(</w:t>
       </w:r>
       <w:proofErr w:type="gramEnd"/>
       <w:r>
         <w:rPr>
           <w:rFonts w:ascii="Helvetica" w:hAnsi="Helvetica" w:cs="Helvetica"/>
         </w:rPr>
-        <w:t xml:space="preserve"> axes in the figure are not defined in the legend.  I assume x is positive eastward and y is positive northward (same for figures 8,9,11,13).</w:t>
-      </w:r>
-    </w:p>
-    <w:p>
-      <w:pPr>
-        <w:widowControl w:val="0"/>
-        <w:autoSpaceDE w:val="0"/>
-        <w:autoSpaceDN w:val="0"/>
-        <w:adjustRightInd w:val="0"/>
-        <w:rPr>
-          <w:rFonts w:ascii="Helvetica" w:hAnsi="Helvetica" w:cs="Helvetica"/>
-        </w:rPr>
-      </w:pPr>
-    </w:p>
-    <w:p>
-      <w:pPr>
-        <w:widowControl w:val="0"/>
-        <w:autoSpaceDE w:val="0"/>
-        <w:autoSpaceDN w:val="0"/>
-        <w:adjustRightInd w:val="0"/>
-        <w:rPr>
-          <w:rFonts w:ascii="Helvetica" w:hAnsi="Helvetica" w:cs="Helvetica"/>
-          <w:color w:val="0000FF"/>
-        </w:rPr>
-      </w:pPr>
-      <w:r>
-        <w:rPr>
-          <w:rFonts w:ascii="Helvetica" w:hAnsi="Helvetica" w:cs="Helvetica"/>
-          <w:color w:val="0000FF"/>
-        </w:rPr>
-        <w:t>This is now explained in the caption of Fig. 6.</w:t>
-      </w:r>
-    </w:p>
-    <w:p>
-      <w:pPr>
-        <w:widowControl w:val="0"/>
-        <w:autoSpaceDE w:val="0"/>
-        <w:autoSpaceDN w:val="0"/>
-        <w:adjustRightInd w:val="0"/>
-        <w:rPr>
-          <w:rFonts w:ascii="Helvetica" w:hAnsi="Helvetica" w:cs="Helvetica"/>
-        </w:rPr>
-      </w:pPr>
-      <w:r>
-        <w:rPr>
-          <w:rFonts w:ascii="Helvetica" w:hAnsi="Helvetica" w:cs="Helvetica"/>
-        </w:rPr>
-        <w:t xml:space="preserve"> </w:t>
-      </w:r>
-    </w:p>
-    <w:p>
-      <w:pPr>
-        <w:widowControl w:val="0"/>
-        <w:autoSpaceDE w:val="0"/>
-        <w:autoSpaceDN w:val="0"/>
-        <w:adjustRightInd w:val="0"/>
-        <w:rPr>
-          <w:rFonts w:ascii="Helvetica" w:hAnsi="Helvetica" w:cs="Helvetica"/>
-        </w:rPr>
-      </w:pPr>
-      <w:r>
-        <w:rPr>
-          <w:rFonts w:ascii="Helvetica" w:hAnsi="Helvetica" w:cs="Helvetica"/>
-        </w:rPr>
-        <w:t>Reviewer #2:</w:t>
-      </w:r>
-    </w:p>
-    <w:p>
-      <w:pPr>
-        <w:widowControl w:val="0"/>
-        <w:autoSpaceDE w:val="0"/>
-        <w:autoSpaceDN w:val="0"/>
-        <w:adjustRightInd w:val="0"/>
-        <w:rPr>
-          <w:rFonts w:ascii="Helvetica" w:hAnsi="Helvetica" w:cs="Helvetica"/>
-        </w:rPr>
-      </w:pPr>
-      <w:r>
-        <w:rPr>
-          <w:rFonts w:ascii="Helvetica" w:hAnsi="Helvetica" w:cs="Helvetica"/>
-        </w:rPr>
-        <w:t xml:space="preserve">The only one that I'm really concerned about is the apparent inconsistency between your assumptions on page 6 </w:t>
-      </w:r>
-      <w:r>
-        <w:rPr>
-          <w:rFonts w:ascii="Helvetica" w:hAnsi="Helvetica" w:cs="Helvetica"/>
-        </w:rPr>
-        <w:t>a</w:t>
-      </w:r>
-      <w:r>
-        <w:rPr>
-          <w:rFonts w:ascii="Helvetica" w:hAnsi="Helvetica" w:cs="Helvetica"/>
-        </w:rPr>
-        <w:t xml:space="preserve">nd theory on page 9. </w:t>
-      </w:r>
-    </w:p>
-    <w:p>
-      <w:pPr>
-        <w:widowControl w:val="0"/>
-        <w:autoSpaceDE w:val="0"/>
-        <w:autoSpaceDN w:val="0"/>
-        <w:adjustRightInd w:val="0"/>
-        <w:rPr>
-          <w:rFonts w:ascii="Helvetica" w:hAnsi="Helvetica" w:cs="Helvetica"/>
-        </w:rPr>
-      </w:pPr>
-    </w:p>
-    <w:p>
-      <w:pPr>
-        <w:widowControl w:val="0"/>
-        <w:autoSpaceDE w:val="0"/>
-        <w:autoSpaceDN w:val="0"/>
-        <w:adjustRightInd w:val="0"/>
-        <w:rPr>
-          <w:rFonts w:ascii="Helvetica" w:hAnsi="Helvetica" w:cs="Helvetica"/>
-          <w:color w:val="0000FF"/>
-        </w:rPr>
-      </w:pPr>
-      <w:r>
-        <w:rPr>
-          <w:rFonts w:ascii="Helvetica" w:hAnsi="Helvetica" w:cs="Helvetica"/>
-          <w:color w:val="0000FF"/>
-        </w:rPr>
-        <w:t>This comment is addressed in detail below</w:t>
-      </w:r>
-    </w:p>
-    <w:p>
-      <w:pPr>
-        <w:widowControl w:val="0"/>
-        <w:autoSpaceDE w:val="0"/>
-        <w:autoSpaceDN w:val="0"/>
-        <w:adjustRightInd w:val="0"/>
-        <w:rPr>
-          <w:rFonts w:ascii="Helvetica" w:hAnsi="Helvetica" w:cs="Helvetica"/>
-        </w:rPr>
-      </w:pPr>
-    </w:p>
-    <w:p>
-      <w:pPr>
-        <w:widowControl w:val="0"/>
-        <w:autoSpaceDE w:val="0"/>
-        <w:autoSpaceDN w:val="0"/>
-        <w:adjustRightInd w:val="0"/>
-        <w:rPr>
-          <w:rFonts w:ascii="Helvetica" w:hAnsi="Helvetica" w:cs="Helvetica"/>
-        </w:rPr>
-      </w:pPr>
-      <w:r>
-        <w:rPr>
-          <w:rFonts w:ascii="Helvetica" w:hAnsi="Helvetica" w:cs="Helvetica"/>
-        </w:rPr>
-        <w:t>COMMENTS</w:t>
-      </w:r>
-    </w:p>
-    <w:p>
-      <w:pPr>
-        <w:widowControl w:val="0"/>
-        <w:autoSpaceDE w:val="0"/>
-        <w:autoSpaceDN w:val="0"/>
-        <w:adjustRightInd w:val="0"/>
-        <w:rPr>
-          <w:rFonts w:ascii="Helvetica" w:hAnsi="Helvetica" w:cs="Helvetica"/>
-        </w:rPr>
-      </w:pPr>
-      <w:r>
-        <w:rPr>
-          <w:rFonts w:ascii="Helvetica" w:hAnsi="Helvetica" w:cs="Helvetica"/>
-        </w:rPr>
-        <w:t>========</w:t>
-      </w:r>
-    </w:p>
-    <w:p>
-      <w:pPr>
-        <w:widowControl w:val="0"/>
-        <w:autoSpaceDE w:val="0"/>
-        <w:autoSpaceDN w:val="0"/>
-        <w:adjustRightInd w:val="0"/>
-        <w:rPr>
-          <w:rFonts w:ascii="Helvetica" w:hAnsi="Helvetica" w:cs="Helvetica"/>
-        </w:rPr>
-      </w:pPr>
-    </w:p>
-    <w:p>
-      <w:pPr>
-        <w:widowControl w:val="0"/>
-        <w:autoSpaceDE w:val="0"/>
-        <w:autoSpaceDN w:val="0"/>
-        <w:adjustRightInd w:val="0"/>
-        <w:rPr>
-          <w:rFonts w:ascii="Helvetica" w:hAnsi="Helvetica" w:cs="Helvetica"/>
-        </w:rPr>
-      </w:pPr>
-      <w:r>
-        <w:rPr>
-          <w:rFonts w:ascii="Helvetica" w:hAnsi="Helvetica" w:cs="Helvetica"/>
-        </w:rPr>
-        <w:t>L46: You mean given a local array of receivers? How distant is "local", if so (given that you give absolute numbers for location uncertainties, and your point is that these scale with source-receiver distance)?</w:t>
-      </w:r>
-    </w:p>
-    <w:p>
-      <w:pPr>
-        <w:widowControl w:val="0"/>
-        <w:autoSpaceDE w:val="0"/>
-        <w:autoSpaceDN w:val="0"/>
-        <w:adjustRightInd w:val="0"/>
-        <w:rPr>
-          <w:rFonts w:ascii="Helvetica" w:hAnsi="Helvetica" w:cs="Helvetica"/>
-        </w:rPr>
-      </w:pPr>
-    </w:p>
-    <w:p>
-      <w:pPr>
-        <w:widowControl w:val="0"/>
-        <w:autoSpaceDE w:val="0"/>
-        <w:autoSpaceDN w:val="0"/>
-        <w:adjustRightInd w:val="0"/>
-        <w:rPr>
-          <w:rFonts w:ascii="Helvetica" w:hAnsi="Helvetica" w:cs="Helvetica"/>
-          <w:color w:val="0000FF"/>
-        </w:rPr>
-      </w:pPr>
-      <w:r>
-        <w:rPr>
-          <w:rFonts w:ascii="Helvetica" w:hAnsi="Helvetica" w:cs="Helvetica"/>
-          <w:color w:val="0000FF"/>
-          <w:highlight w:val="yellow"/>
-        </w:rPr>
-        <w:t>How distant?</w:t>
-      </w:r>
-    </w:p>
-    <w:p>
-      <w:pPr>
-        <w:widowControl w:val="0"/>
-        <w:autoSpaceDE w:val="0"/>
-        <w:autoSpaceDN w:val="0"/>
-        <w:adjustRightInd w:val="0"/>
-        <w:rPr>
-          <w:rFonts w:ascii="Helvetica" w:hAnsi="Helvetica" w:cs="Helvetica"/>
-        </w:rPr>
-      </w:pPr>
-    </w:p>
-    <w:p>
-      <w:pPr>
-        <w:widowControl w:val="0"/>
-        <w:autoSpaceDE w:val="0"/>
-        <w:autoSpaceDN w:val="0"/>
-        <w:adjustRightInd w:val="0"/>
-        <w:rPr>
-          <w:rFonts w:ascii="Helvetica" w:hAnsi="Helvetica" w:cs="Helvetica"/>
-        </w:rPr>
-      </w:pPr>
-      <w:r>
-        <w:rPr>
-          <w:rFonts w:ascii="Helvetica" w:hAnsi="Helvetica" w:cs="Helvetica"/>
-        </w:rPr>
-        <w:t>L120: this assumption is not carried through your theory section. See comments around equations (8) and (9).</w:t>
-      </w:r>
-    </w:p>
-    <w:p>
-      <w:pPr>
-        <w:widowControl w:val="0"/>
-        <w:autoSpaceDE w:val="0"/>
-        <w:autoSpaceDN w:val="0"/>
-        <w:adjustRightInd w:val="0"/>
-        <w:rPr>
-          <w:rFonts w:ascii="Helvetica" w:hAnsi="Helvetica" w:cs="Helvetica"/>
-        </w:rPr>
-      </w:pPr>
-    </w:p>
-    <w:p>
-      <w:pPr>
-        <w:widowControl w:val="0"/>
-        <w:autoSpaceDE w:val="0"/>
-        <w:autoSpaceDN w:val="0"/>
-        <w:adjustRightInd w:val="0"/>
-        <w:rPr>
-          <w:rFonts w:ascii="Helvetica" w:hAnsi="Helvetica" w:cs="Helvetica"/>
-          <w:color w:val="0000FF"/>
-        </w:rPr>
-      </w:pPr>
-      <w:r>
-        <w:rPr>
-          <w:rFonts w:ascii="Helvetica" w:hAnsi="Helvetica" w:cs="Helvetica"/>
-          <w:color w:val="0000FF"/>
-        </w:rPr>
-        <w:t>This comment is addressed in detail below</w:t>
-      </w:r>
-    </w:p>
-    <w:p>
-      <w:pPr>
-        <w:widowControl w:val="0"/>
-        <w:autoSpaceDE w:val="0"/>
-        <w:autoSpaceDN w:val="0"/>
-        <w:adjustRightInd w:val="0"/>
-        <w:rPr>
-          <w:rFonts w:ascii="Helvetica" w:hAnsi="Helvetica" w:cs="Helvetica"/>
-        </w:rPr>
-      </w:pPr>
-    </w:p>
-    <w:p>
-      <w:pPr>
-        <w:widowControl w:val="0"/>
-        <w:autoSpaceDE w:val="0"/>
-        <w:autoSpaceDN w:val="0"/>
-        <w:adjustRightInd w:val="0"/>
-        <w:rPr>
-          <w:rFonts w:ascii="Helvetica" w:hAnsi="Helvetica" w:cs="Helvetica"/>
-        </w:rPr>
-      </w:pPr>
-      <w:r>
-        <w:rPr>
-          <w:rFonts w:ascii="Helvetica" w:hAnsi="Helvetica" w:cs="Helvetica"/>
-        </w:rPr>
-        <w:t xml:space="preserve">L137: </w:t>
-      </w:r>
-      <w:proofErr w:type="spellStart"/>
-      <w:r>
-        <w:rPr>
-          <w:rFonts w:ascii="Helvetica" w:hAnsi="Helvetica" w:cs="Helvetica"/>
-        </w:rPr>
-        <w:t>delta_CWIN</w:t>
-      </w:r>
-      <w:proofErr w:type="spellEnd"/>
-      <w:r>
-        <w:rPr>
-          <w:rFonts w:ascii="Helvetica" w:hAnsi="Helvetica" w:cs="Helvetica"/>
-        </w:rPr>
-        <w:t xml:space="preserve"> = </w:t>
-      </w:r>
-      <w:proofErr w:type="spellStart"/>
-      <w:r>
-        <w:rPr>
-          <w:rFonts w:ascii="Helvetica" w:hAnsi="Helvetica" w:cs="Helvetica"/>
-        </w:rPr>
-        <w:t>delta_CWI</w:t>
-      </w:r>
-      <w:proofErr w:type="spellEnd"/>
-      <w:r>
-        <w:rPr>
-          <w:rFonts w:ascii="Helvetica" w:hAnsi="Helvetica" w:cs="Helvetica"/>
-        </w:rPr>
-        <w:t xml:space="preserve"> in equation (1)? (</w:t>
-      </w:r>
-      <w:proofErr w:type="gramStart"/>
-      <w:r>
-        <w:rPr>
-          <w:rFonts w:ascii="Helvetica" w:hAnsi="Helvetica" w:cs="Helvetica"/>
-        </w:rPr>
-        <w:t>what</w:t>
-      </w:r>
-      <w:proofErr w:type="gramEnd"/>
-      <w:r>
-        <w:rPr>
-          <w:rFonts w:ascii="Helvetica" w:hAnsi="Helvetica" w:cs="Helvetica"/>
-        </w:rPr>
-        <w:t xml:space="preserve"> is the extra subscript N?)</w:t>
-      </w:r>
-    </w:p>
-    <w:p>
-      <w:pPr>
-        <w:widowControl w:val="0"/>
-        <w:autoSpaceDE w:val="0"/>
-        <w:autoSpaceDN w:val="0"/>
-        <w:adjustRightInd w:val="0"/>
-        <w:rPr>
-          <w:rFonts w:ascii="Helvetica" w:hAnsi="Helvetica" w:cs="Helvetica"/>
-        </w:rPr>
-      </w:pPr>
-    </w:p>
-    <w:p>
-      <w:pPr>
-        <w:widowControl w:val="0"/>
-        <w:autoSpaceDE w:val="0"/>
-        <w:autoSpaceDN w:val="0"/>
-        <w:adjustRightInd w:val="0"/>
-        <w:rPr>
-          <w:rFonts w:ascii="Helvetica" w:hAnsi="Helvetica" w:cs="Helvetica"/>
-        </w:rPr>
-      </w:pPr>
-      <w:r>
-        <w:rPr>
-          <w:rFonts w:ascii="Helvetica" w:hAnsi="Helvetica" w:cs="Helvetica"/>
-        </w:rPr>
-        <w:t xml:space="preserve">The following text has been added to clarify the use of N: </w:t>
-      </w:r>
-    </w:p>
-    <w:p>
-      <w:pPr>
-        <w:widowControl w:val="0"/>
-        <w:autoSpaceDE w:val="0"/>
-        <w:autoSpaceDN w:val="0"/>
-        <w:adjustRightInd w:val="0"/>
-        <w:rPr>
-          <w:rFonts w:ascii="Helvetica" w:hAnsi="Helvetica" w:cs="Helvetica"/>
-          <w:color w:val="0000FF"/>
-        </w:rPr>
-      </w:pPr>
-      <w:r>
-        <w:rPr>
-          <w:rFonts w:ascii="Helvetica" w:hAnsi="Helvetica" w:cs="Helvetica"/>
-          <w:color w:val="0000FF"/>
-        </w:rPr>
-        <w:t xml:space="preserve">“The use of N in delta_{CWIN} depicts CWI separations that include noise. The terminology is adopted here to remain consistent with Robinson et al. (2011) who study synthetically generated noise-free </w:t>
-      </w:r>
-      <w:proofErr w:type="spellStart"/>
-      <w:r>
-        <w:rPr>
-          <w:rFonts w:ascii="Helvetica" w:hAnsi="Helvetica" w:cs="Helvetica"/>
-          <w:color w:val="0000FF"/>
-        </w:rPr>
-        <w:t>delta_CWI</w:t>
-      </w:r>
-      <w:proofErr w:type="spellEnd"/>
-      <w:r>
-        <w:rPr>
-          <w:rFonts w:ascii="Helvetica" w:hAnsi="Helvetica" w:cs="Helvetica"/>
-          <w:color w:val="0000FF"/>
-        </w:rPr>
-        <w:t xml:space="preserve"> and relate them to noisy estimates </w:t>
-      </w:r>
-      <w:proofErr w:type="spellStart"/>
-      <w:r>
-        <w:rPr>
-          <w:rFonts w:ascii="Helvetica" w:hAnsi="Helvetica" w:cs="Helvetica"/>
-          <w:color w:val="0000FF"/>
-        </w:rPr>
-        <w:t>delta_CWIN</w:t>
-      </w:r>
-      <w:proofErr w:type="spellEnd"/>
-      <w:r>
-        <w:rPr>
-          <w:rFonts w:ascii="Helvetica" w:hAnsi="Helvetica" w:cs="Helvetica"/>
-          <w:color w:val="0000FF"/>
-        </w:rPr>
-        <w:t>.”</w:t>
-      </w:r>
-    </w:p>
-    <w:p>
-      <w:pPr>
-        <w:widowControl w:val="0"/>
-        <w:autoSpaceDE w:val="0"/>
-        <w:autoSpaceDN w:val="0"/>
-        <w:adjustRightInd w:val="0"/>
-        <w:rPr>
-          <w:rFonts w:ascii="Helvetica" w:hAnsi="Helvetica" w:cs="Helvetica"/>
-        </w:rPr>
-      </w:pPr>
-    </w:p>
-    <w:p>
-      <w:pPr>
-        <w:widowControl w:val="0"/>
-        <w:autoSpaceDE w:val="0"/>
-        <w:autoSpaceDN w:val="0"/>
-        <w:adjustRightInd w:val="0"/>
-        <w:rPr>
-          <w:rFonts w:ascii="Helvetica" w:hAnsi="Helvetica" w:cs="Helvetica"/>
-        </w:rPr>
-      </w:pPr>
-      <w:r>
-        <w:rPr>
-          <w:rFonts w:ascii="Helvetica" w:hAnsi="Helvetica" w:cs="Helvetica"/>
-        </w:rPr>
-        <w:t>L142: I don't believe that acronym PDF is defined until the next page.</w:t>
-      </w:r>
-    </w:p>
-    <w:p>
-      <w:pPr>
-        <w:widowControl w:val="0"/>
-        <w:autoSpaceDE w:val="0"/>
-        <w:autoSpaceDN w:val="0"/>
-        <w:adjustRightInd w:val="0"/>
-        <w:rPr>
-          <w:rFonts w:ascii="Helvetica" w:hAnsi="Helvetica" w:cs="Helvetica"/>
-        </w:rPr>
-      </w:pPr>
-    </w:p>
-    <w:p>
-      <w:pPr>
-        <w:widowControl w:val="0"/>
-        <w:autoSpaceDE w:val="0"/>
-        <w:autoSpaceDN w:val="0"/>
-        <w:adjustRightInd w:val="0"/>
-        <w:rPr>
-          <w:rFonts w:ascii="Helvetica" w:hAnsi="Helvetica" w:cs="Helvetica"/>
-          <w:color w:val="0000FF"/>
-        </w:rPr>
-      </w:pPr>
-      <w:r>
-        <w:rPr>
-          <w:rFonts w:ascii="Helvetica" w:hAnsi="Helvetica" w:cs="Helvetica"/>
-          <w:color w:val="0000FF"/>
-        </w:rPr>
-        <w:t xml:space="preserve">Thank you, </w:t>
-      </w:r>
-      <w:proofErr w:type="gramStart"/>
-      <w:r>
-        <w:rPr>
-          <w:rFonts w:ascii="Helvetica" w:hAnsi="Helvetica" w:cs="Helvetica"/>
-          <w:color w:val="0000FF"/>
-        </w:rPr>
-        <w:t>This</w:t>
-      </w:r>
-      <w:proofErr w:type="gramEnd"/>
-      <w:r>
-        <w:rPr>
-          <w:rFonts w:ascii="Helvetica" w:hAnsi="Helvetica" w:cs="Helvetica"/>
-          <w:color w:val="0000FF"/>
-        </w:rPr>
-        <w:t xml:space="preserve"> acronym is now defined at L142. </w:t>
-      </w:r>
-    </w:p>
-    <w:p>
-      <w:pPr>
-        <w:widowControl w:val="0"/>
-        <w:autoSpaceDE w:val="0"/>
-        <w:autoSpaceDN w:val="0"/>
-        <w:adjustRightInd w:val="0"/>
-        <w:rPr>
-          <w:rFonts w:ascii="Helvetica" w:hAnsi="Helvetica" w:cs="Helvetica"/>
-        </w:rPr>
-      </w:pPr>
-    </w:p>
-    <w:p>
-      <w:pPr>
-        <w:widowControl w:val="0"/>
-        <w:autoSpaceDE w:val="0"/>
-        <w:autoSpaceDN w:val="0"/>
-        <w:adjustRightInd w:val="0"/>
-        <w:rPr>
-          <w:rFonts w:ascii="Helvetica" w:hAnsi="Helvetica" w:cs="Helvetica"/>
-        </w:rPr>
-      </w:pPr>
-      <w:r>
-        <w:rPr>
-          <w:rFonts w:ascii="Helvetica" w:hAnsi="Helvetica" w:cs="Helvetica"/>
-        </w:rPr>
-        <w:t xml:space="preserve">L179-180: This needs more careful justification. If </w:t>
-      </w:r>
-      <w:proofErr w:type="gramStart"/>
-      <w:r>
-        <w:rPr>
-          <w:rFonts w:ascii="Helvetica" w:hAnsi="Helvetica" w:cs="Helvetica"/>
-        </w:rPr>
-        <w:t>P(</w:t>
-      </w:r>
-      <w:proofErr w:type="gramEnd"/>
-      <w:r>
-        <w:rPr>
-          <w:rFonts w:ascii="Helvetica" w:hAnsi="Helvetica" w:cs="Helvetica"/>
-        </w:rPr>
         <w:t>...|e1,e2) and P(...|e1,e3) both depend on e1, how can they be independent? Explain more clearly for the reader.</w:t>
       </w:r>
     </w:p>
@@ -4321,9 +4340,8 @@
         <w:rPr>
           <w:rFonts w:ascii="Helvetica" w:hAnsi="Helvetica" w:cs="Helvetica"/>
           <w:color w:val="0000FF"/>
-          <w:highlight w:val="yellow"/>
-        </w:rPr>
-        <w:t>Wait for feedback from Malcolm</w:t>
+        </w:rPr>
+        <w:t xml:space="preserve">Yes – you are correct. We have now clarified that the likelihoods are weekly independent and that in the derivation assuming independence amounts to an approximation. </w:t>
       </w:r>
     </w:p>
     <w:p>
@@ -4499,14 +4517,12 @@
         <w:rPr>
           <w:rFonts w:ascii="Helvetica" w:hAnsi="Helvetica" w:cs="Helvetica"/>
           <w:color w:val="0000FF"/>
-          <w:highlight w:val="yellow"/>
-        </w:rPr>
-      </w:pPr>
-      <w:r>
-        <w:rPr>
-          <w:rFonts w:ascii="Helvetica" w:hAnsi="Helvetica" w:cs="Helvetica"/>
-          <w:color w:val="0000FF"/>
-          <w:highlight w:val="yellow"/>
+        </w:rPr>
+      </w:pPr>
+      <w:r>
+        <w:rPr>
+          <w:rFonts w:ascii="Helvetica" w:hAnsi="Helvetica" w:cs="Helvetica"/>
+          <w:color w:val="0000FF"/>
         </w:rPr>
         <w:t xml:space="preserve">The following changes have been made to the manuscript to avoid other readers becoming confused around the same issue: </w:t>
       </w:r>
@@ -4525,14 +4541,12 @@
         <w:rPr>
           <w:rFonts w:ascii="Helvetica" w:hAnsi="Helvetica" w:cs="Helvetica"/>
           <w:color w:val="0000FF"/>
-          <w:highlight w:val="yellow"/>
-        </w:rPr>
-      </w:pPr>
-      <w:r>
-        <w:rPr>
-          <w:rFonts w:ascii="Helvetica" w:hAnsi="Helvetica" w:cs="Helvetica"/>
-          <w:color w:val="0000FF"/>
-          <w:highlight w:val="yellow"/>
+        </w:rPr>
+      </w:pPr>
+      <w:r>
+        <w:rPr>
+          <w:rFonts w:ascii="Helvetica" w:hAnsi="Helvetica" w:cs="Helvetica"/>
+          <w:color w:val="0000FF"/>
         </w:rPr>
         <w:t xml:space="preserve">We </w:t>
       </w:r>
@@ -4540,7 +4554,6 @@
         <w:rPr>
           <w:rFonts w:ascii="Helvetica" w:hAnsi="Helvetica" w:cs="Helvetica"/>
           <w:color w:val="0000FF"/>
-          <w:highlight w:val="yellow"/>
         </w:rPr>
         <w:t xml:space="preserve">now show, in the Theory Section, the CWI separation formula of </w:t>
       </w:r>
@@ -4549,7 +4562,6 @@
         <w:rPr>
           <w:rFonts w:ascii="Helvetica" w:hAnsi="Helvetica" w:cs="Helvetica"/>
           <w:color w:val="0000FF"/>
-          <w:highlight w:val="yellow"/>
         </w:rPr>
         <w:t>Snieder</w:t>
       </w:r>
@@ -4558,7 +4570,6 @@
         <w:rPr>
           <w:rFonts w:ascii="Helvetica" w:hAnsi="Helvetica" w:cs="Helvetica"/>
           <w:color w:val="0000FF"/>
-          <w:highlight w:val="yellow"/>
         </w:rPr>
         <w:t xml:space="preserve"> and </w:t>
       </w:r>
@@ -4567,7 +4578,6 @@
         <w:rPr>
           <w:rFonts w:ascii="Helvetica" w:hAnsi="Helvetica" w:cs="Helvetica"/>
           <w:color w:val="0000FF"/>
-          <w:highlight w:val="yellow"/>
         </w:rPr>
         <w:t>Vrijlandt</w:t>
       </w:r>
@@ -4576,7 +4586,6 @@
         <w:rPr>
           <w:rFonts w:ascii="Helvetica" w:hAnsi="Helvetica" w:cs="Helvetica"/>
           <w:color w:val="0000FF"/>
-          <w:highlight w:val="yellow"/>
         </w:rPr>
         <w:t xml:space="preserve"> (2005) for a double couple pair that is not in the same fault plane. </w:t>
       </w:r>
@@ -4595,14 +4604,12 @@
         <w:rPr>
           <w:rFonts w:ascii="Helvetica" w:hAnsi="Helvetica" w:cs="Helvetica"/>
           <w:color w:val="0000FF"/>
-          <w:highlight w:val="yellow"/>
-        </w:rPr>
-      </w:pPr>
-      <w:r>
-        <w:rPr>
-          <w:rFonts w:ascii="Helvetica" w:hAnsi="Helvetica" w:cs="Helvetica"/>
-          <w:color w:val="0000FF"/>
-          <w:highlight w:val="yellow"/>
+        </w:rPr>
+      </w:pPr>
+      <w:r>
+        <w:rPr>
+          <w:rFonts w:ascii="Helvetica" w:hAnsi="Helvetica" w:cs="Helvetica"/>
+          <w:color w:val="0000FF"/>
         </w:rPr>
         <w:t xml:space="preserve">We explicitly state that events are free to move outside the plane during the inversion. </w:t>
       </w:r>
@@ -4621,14 +4628,12 @@
         <w:rPr>
           <w:rFonts w:ascii="Helvetica" w:hAnsi="Helvetica" w:cs="Helvetica"/>
           <w:color w:val="0000FF"/>
-          <w:highlight w:val="yellow"/>
-        </w:rPr>
-      </w:pPr>
-      <w:r>
-        <w:rPr>
-          <w:rFonts w:ascii="Helvetica" w:hAnsi="Helvetica" w:cs="Helvetica"/>
-          <w:color w:val="0000FF"/>
-          <w:highlight w:val="yellow"/>
+        </w:rPr>
+      </w:pPr>
+      <w:r>
+        <w:rPr>
+          <w:rFonts w:ascii="Helvetica" w:hAnsi="Helvetica" w:cs="Helvetica"/>
+          <w:color w:val="0000FF"/>
         </w:rPr>
         <w:t xml:space="preserve">We clearly articulate that we are approximating the event separation by the in-fault separation of </w:t>
       </w:r>
@@ -4637,7 +4642,6 @@
         <w:rPr>
           <w:rFonts w:ascii="Helvetica" w:hAnsi="Helvetica" w:cs="Helvetica"/>
           <w:color w:val="0000FF"/>
-          <w:highlight w:val="yellow"/>
         </w:rPr>
         <w:t>Snieder</w:t>
       </w:r>
@@ -4646,7 +4650,6 @@
         <w:rPr>
           <w:rFonts w:ascii="Helvetica" w:hAnsi="Helvetica" w:cs="Helvetica"/>
           <w:color w:val="0000FF"/>
-          <w:highlight w:val="yellow"/>
         </w:rPr>
         <w:t xml:space="preserve"> and </w:t>
       </w:r>
@@ -4655,7 +4658,6 @@
         <w:rPr>
           <w:rFonts w:ascii="Helvetica" w:hAnsi="Helvetica" w:cs="Helvetica"/>
           <w:color w:val="0000FF"/>
-          <w:highlight w:val="yellow"/>
         </w:rPr>
         <w:t>Vrijlandt</w:t>
       </w:r>
@@ -4664,9 +4666,22 @@
         <w:rPr>
           <w:rFonts w:ascii="Helvetica" w:hAnsi="Helvetica" w:cs="Helvetica"/>
           <w:color w:val="0000FF"/>
-          <w:highlight w:val="yellow"/>
-        </w:rPr>
-        <w:t xml:space="preserve"> (2005) despite not forcing events to remain in a single plane during the fault. </w:t>
+        </w:rPr>
+        <w:t xml:space="preserve"> (2005) despite not forcing events to remain in a single plane during the fault</w:t>
+      </w:r>
+      <w:r>
+        <w:rPr>
+          <w:rFonts w:ascii="Helvetica" w:hAnsi="Helvetica" w:cs="Helvetica"/>
+          <w:color w:val="0000FF"/>
+        </w:rPr>
+        <w:t xml:space="preserve"> and we explain why</w:t>
+      </w:r>
+      <w:r>
+        <w:rPr>
+          <w:rFonts w:ascii="Helvetica" w:hAnsi="Helvetica" w:cs="Helvetica"/>
+          <w:color w:val="0000FF"/>
+        </w:rPr>
+        <w:t xml:space="preserve">. </w:t>
       </w:r>
     </w:p>
     <w:p>
@@ -4683,104 +4698,21 @@
         <w:rPr>
           <w:rFonts w:ascii="Helvetica" w:hAnsi="Helvetica" w:cs="Helvetica"/>
           <w:color w:val="0000FF"/>
-          <w:highlight w:val="yellow"/>
-        </w:rPr>
-      </w:pPr>
-      <w:r>
-        <w:rPr>
-          <w:rFonts w:ascii="Helvetica" w:hAnsi="Helvetica" w:cs="Helvetica"/>
-          <w:color w:val="0000FF"/>
-          <w:highlight w:val="yellow"/>
-        </w:rPr>
-        <w:t xml:space="preserve">We add more discussion around our approximation at point 3 and invite our readers to explore the impact of either: </w:t>
-      </w:r>
-    </w:p>
-    <w:p>
-      <w:pPr>
-        <w:pStyle w:val="ListParagraph"/>
-        <w:widowControl w:val="0"/>
-        <w:numPr>
-          <w:ilvl w:val="1"/>
-          <w:numId w:val="2"/>
-        </w:numPr>
-        <w:autoSpaceDE w:val="0"/>
-        <w:autoSpaceDN w:val="0"/>
-        <w:adjustRightInd w:val="0"/>
-        <w:rPr>
-          <w:rFonts w:ascii="Helvetica" w:hAnsi="Helvetica" w:cs="Helvetica"/>
-          <w:color w:val="0000FF"/>
-          <w:highlight w:val="yellow"/>
-        </w:rPr>
-      </w:pPr>
-      <w:r>
-        <w:rPr>
-          <w:rFonts w:ascii="Helvetica" w:hAnsi="Helvetica" w:cs="Helvetica"/>
-          <w:color w:val="0000FF"/>
-          <w:highlight w:val="yellow"/>
-        </w:rPr>
-        <w:t>Forcing events to lie in the same plane as one may prefer if they believe that the events of interest are aftershocks on the same fault, or</w:t>
-      </w:r>
-    </w:p>
-    <w:p>
-      <w:pPr>
-        <w:pStyle w:val="ListParagraph"/>
-        <w:widowControl w:val="0"/>
-        <w:numPr>
-          <w:ilvl w:val="1"/>
-          <w:numId w:val="2"/>
-        </w:numPr>
-        <w:autoSpaceDE w:val="0"/>
-        <w:autoSpaceDN w:val="0"/>
-        <w:adjustRightInd w:val="0"/>
-        <w:rPr>
-          <w:rFonts w:ascii="Helvetica" w:hAnsi="Helvetica" w:cs="Helvetica"/>
-          <w:color w:val="0000FF"/>
-          <w:highlight w:val="yellow"/>
-        </w:rPr>
-      </w:pPr>
-      <w:r>
-        <w:rPr>
-          <w:rFonts w:ascii="Helvetica" w:hAnsi="Helvetica" w:cs="Helvetica"/>
-          <w:color w:val="0000FF"/>
-          <w:highlight w:val="yellow"/>
-        </w:rPr>
-        <w:t xml:space="preserve">Using the more appropriate formula from </w:t>
-      </w:r>
-      <w:proofErr w:type="spellStart"/>
-      <w:r>
-        <w:rPr>
-          <w:rFonts w:ascii="Helvetica" w:hAnsi="Helvetica" w:cs="Helvetica"/>
-          <w:color w:val="0000FF"/>
-          <w:highlight w:val="yellow"/>
-        </w:rPr>
-        <w:t>Snieder</w:t>
-      </w:r>
-      <w:proofErr w:type="spellEnd"/>
-      <w:r>
-        <w:rPr>
-          <w:rFonts w:ascii="Helvetica" w:hAnsi="Helvetica" w:cs="Helvetica"/>
-          <w:color w:val="0000FF"/>
-          <w:highlight w:val="yellow"/>
-        </w:rPr>
-        <w:t xml:space="preserve"> and </w:t>
-      </w:r>
-      <w:proofErr w:type="spellStart"/>
-      <w:r>
-        <w:rPr>
-          <w:rFonts w:ascii="Helvetica" w:hAnsi="Helvetica" w:cs="Helvetica"/>
-          <w:color w:val="0000FF"/>
-          <w:highlight w:val="yellow"/>
-        </w:rPr>
-        <w:t>Vrijlandt</w:t>
-      </w:r>
-      <w:proofErr w:type="spellEnd"/>
-      <w:r>
-        <w:rPr>
-          <w:rFonts w:ascii="Helvetica" w:hAnsi="Helvetica" w:cs="Helvetica"/>
-          <w:color w:val="0000FF"/>
-          <w:highlight w:val="yellow"/>
-        </w:rPr>
-        <w:t xml:space="preserve"> (2005) that considers both in-fault and out-of-fault displacement. </w:t>
+        </w:rPr>
+      </w:pPr>
+      <w:r>
+        <w:rPr>
+          <w:rFonts w:ascii="Helvetica" w:hAnsi="Helvetica" w:cs="Helvetica"/>
+          <w:color w:val="0000FF"/>
+        </w:rPr>
+        <w:t xml:space="preserve">We </w:t>
+      </w:r>
+      <w:r>
+        <w:rPr>
+          <w:rFonts w:ascii="Helvetica" w:hAnsi="Helvetica" w:cs="Helvetica"/>
+          <w:color w:val="0000FF"/>
+        </w:rPr>
+        <w:t xml:space="preserve">propose exploring the use of the in-fault and out-of-fault displacement formula as a topic for future research.  </w:t>
       </w:r>
     </w:p>
     <w:p>
@@ -4790,17 +4722,6 @@
         <w:autoSpaceDN w:val="0"/>
         <w:adjustRightInd w:val="0"/>
         <w:ind w:left="360"/>
-        <w:rPr>
-          <w:rFonts w:ascii="Helvetica" w:hAnsi="Helvetica" w:cs="Helvetica"/>
-        </w:rPr>
-      </w:pPr>
-    </w:p>
-    <w:p>
-      <w:pPr>
-        <w:widowControl w:val="0"/>
-        <w:autoSpaceDE w:val="0"/>
-        <w:autoSpaceDN w:val="0"/>
-        <w:adjustRightInd w:val="0"/>
         <w:rPr>
           <w:rFonts w:ascii="Helvetica" w:hAnsi="Helvetica" w:cs="Helvetica"/>
         </w:rPr>
@@ -5444,125 +5365,7 @@
           <w:rFonts w:ascii="Helvetica" w:hAnsi="Helvetica" w:cs="Helvetica"/>
           <w:color w:val="0000FF"/>
         </w:rPr>
-        <w:t xml:space="preserve">Actually, we are more interested in the fact that they appear to be heading towards the true solution but are either getting stuck or making progress so slowly that they never getting there. </w:t>
-      </w:r>
-      <w:r>
-        <w:rPr>
-          <w:rFonts w:ascii="Helvetica" w:hAnsi="Helvetica" w:cs="Helvetica"/>
-          <w:color w:val="0000FF"/>
-        </w:rPr>
-        <w:t xml:space="preserve">We have re-worded as follows:  </w:t>
-      </w:r>
-    </w:p>
-    <w:p>
-      <w:pPr>
-        <w:widowControl w:val="0"/>
-        <w:autoSpaceDE w:val="0"/>
-        <w:autoSpaceDN w:val="0"/>
-        <w:adjustRightInd w:val="0"/>
-        <w:rPr>
-          <w:rFonts w:ascii="Helvetica" w:hAnsi="Helvetica" w:cs="Helvetica"/>
-          <w:color w:val="0000FF"/>
-        </w:rPr>
-      </w:pPr>
-      <w:r>
-        <w:rPr>
-          <w:rFonts w:ascii="Helvetica" w:hAnsi="Helvetica" w:cs="Helvetica"/>
-          <w:color w:val="0000FF"/>
-        </w:rPr>
-        <w:t xml:space="preserve">“Despite their failure to converge, the locations at final iteration are close to the actual solution” </w:t>
-      </w:r>
-    </w:p>
-    <w:p>
-      <w:pPr>
-        <w:widowControl w:val="0"/>
-        <w:autoSpaceDE w:val="0"/>
-        <w:autoSpaceDN w:val="0"/>
-        <w:adjustRightInd w:val="0"/>
-        <w:rPr>
-          <w:rFonts w:ascii="Helvetica" w:hAnsi="Helvetica" w:cs="Helvetica"/>
-          <w:color w:val="0000FF"/>
-        </w:rPr>
-      </w:pPr>
-    </w:p>
-    <w:p>
-      <w:pPr>
-        <w:widowControl w:val="0"/>
-        <w:autoSpaceDE w:val="0"/>
-        <w:autoSpaceDN w:val="0"/>
-        <w:adjustRightInd w:val="0"/>
-        <w:rPr>
-          <w:rFonts w:ascii="Helvetica" w:hAnsi="Helvetica" w:cs="Helvetica"/>
-          <w:color w:val="0000FF"/>
-        </w:rPr>
-      </w:pPr>
-      <w:r>
-        <w:rPr>
-          <w:rFonts w:ascii="Helvetica" w:hAnsi="Helvetica" w:cs="Helvetica"/>
-          <w:color w:val="0000FF"/>
-        </w:rPr>
-        <w:t>Becomes</w:t>
-      </w:r>
-      <w:r>
-        <w:rPr>
-          <w:rFonts w:ascii="Helvetica" w:hAnsi="Helvetica" w:cs="Helvetica"/>
-          <w:color w:val="0000FF"/>
-        </w:rPr>
-        <w:t xml:space="preserve">: </w:t>
-      </w:r>
-    </w:p>
-    <w:p>
-      <w:pPr>
-        <w:widowControl w:val="0"/>
-        <w:autoSpaceDE w:val="0"/>
-        <w:autoSpaceDN w:val="0"/>
-        <w:adjustRightInd w:val="0"/>
-        <w:rPr>
-          <w:rFonts w:ascii="Helvetica" w:hAnsi="Helvetica" w:cs="Helvetica"/>
-          <w:color w:val="0000FF"/>
-        </w:rPr>
-      </w:pPr>
-      <w:r>
-        <w:rPr>
-          <w:rFonts w:ascii="Helvetica" w:hAnsi="Helvetica" w:cs="Helvetica"/>
-          <w:color w:val="0000FF"/>
-        </w:rPr>
-        <w:t>“Despite their failure to converge, the locations at the final iteration often resemble the actual solution, even with relatively generous convergence criteria such as ………… Interestingly, increasing the maximum number of iterations</w:t>
-      </w:r>
-      <w:r>
-        <w:rPr>
-          <w:rFonts w:ascii="Helvetica" w:hAnsi="Helvetica" w:cs="Helvetica"/>
-          <w:color w:val="0000FF"/>
-        </w:rPr>
-        <w:t xml:space="preserve"> does not appear to improve the convergence. A plausible explanation </w:t>
-      </w:r>
-      <w:r>
-        <w:rPr>
-          <w:rFonts w:ascii="Helvetica" w:hAnsi="Helvetica" w:cs="Helvetica"/>
-          <w:color w:val="0000FF"/>
-        </w:rPr>
-        <w:t>for</w:t>
-      </w:r>
-      <w:r>
-        <w:rPr>
-          <w:rFonts w:ascii="Helvetica" w:hAnsi="Helvetica" w:cs="Helvetica"/>
-          <w:color w:val="0000FF"/>
-        </w:rPr>
-        <w:t xml:space="preserve"> this is that the </w:t>
-      </w:r>
-      <w:r>
-        <w:rPr>
-          <w:rFonts w:ascii="Helvetica" w:hAnsi="Helvetica" w:cs="Helvetica"/>
-          <w:color w:val="0000FF"/>
-        </w:rPr>
-        <w:t xml:space="preserve">gradient of the </w:t>
-      </w:r>
-      <w:r>
-        <w:rPr>
-          <w:rFonts w:ascii="Helvetica" w:hAnsi="Helvetica" w:cs="Helvetica"/>
-          <w:color w:val="0000FF"/>
-        </w:rPr>
-        <w:t xml:space="preserve">optimization function L is “flat” around the global minimum in cases of low linkage between event pairs. </w:t>
+        <w:t xml:space="preserve">We have elected to remove our opinion here. </w:t>
       </w:r>
     </w:p>
     <w:p>
@@ -5873,7 +5676,6 @@
         <w:rPr>
           <w:rFonts w:ascii="Helvetica" w:hAnsi="Helvetica" w:cs="Helvetica"/>
           <w:color w:val="0000FF"/>
-          <w:highlight w:val="yellow"/>
         </w:rPr>
         <w:t>The star is now shown in color.</w:t>
       </w:r>
@@ -5986,28 +5788,9 @@
         <w:rPr>
           <w:rFonts w:ascii="Helvetica" w:hAnsi="Helvetica" w:cs="Helvetica"/>
           <w:color w:val="0000FF"/>
-          <w:highlight w:val="yellow"/>
-        </w:rPr>
-        <w:t xml:space="preserve">We have adopted </w:t>
-      </w:r>
-      <w:r>
-        <w:rPr>
-          <w:rFonts w:ascii="Helvetica" w:hAnsi="Helvetica" w:cs="Helvetica"/>
-          <w:color w:val="0000FF"/>
-          <w:highlight w:val="yellow"/>
-        </w:rPr>
-        <w:t xml:space="preserve">your suggestion and </w:t>
-      </w:r>
-      <w:r>
-        <w:rPr>
-          <w:rFonts w:ascii="Helvetica" w:hAnsi="Helvetica" w:cs="Helvetica"/>
-          <w:color w:val="0000FF"/>
-          <w:highlight w:val="yellow"/>
-        </w:rPr>
-        <w:t>updated the figure accordingly. With the new figure Table is no longer required and has now been removed.</w:t>
-      </w:r>
-      <w:bookmarkStart w:id="0" w:name="_GoBack"/>
-      <w:bookmarkEnd w:id="0"/>
+        </w:rPr>
+        <w:t>We have adopted your suggestion and updated the figure accordingly. With the new figure Table is no longer required and has now been removed.</w:t>
+      </w:r>
       <w:r>
         <w:rPr>
           <w:rFonts w:ascii="Helvetica" w:hAnsi="Helvetica" w:cs="Helvetica"/>
@@ -6127,7 +5910,43 @@
         <w:rPr>
           <w:color w:val="0000FF"/>
         </w:rPr>
-        <w:t xml:space="preserve"> seismological observations. We now cite this article in the Discussion Section of our paper, noting the ability of interferometry to help us exploit existing recordings retrospectively.  </w:t>
+        <w:t xml:space="preserve"> seismological observations. We now cite this article in the Discussion Section of our paper, noting the ability of interferometry to </w:t>
+      </w:r>
+      <w:r>
+        <w:rPr>
+          <w:color w:val="0000FF"/>
+        </w:rPr>
+        <w:t>assist in</w:t>
+      </w:r>
+      <w:r>
+        <w:rPr>
+          <w:color w:val="0000FF"/>
+        </w:rPr>
+        <w:t xml:space="preserve"> exploit</w:t>
+      </w:r>
+      <w:r>
+        <w:rPr>
+          <w:color w:val="0000FF"/>
+        </w:rPr>
+        <w:t>ing</w:t>
+      </w:r>
+      <w:r>
+        <w:rPr>
+          <w:color w:val="0000FF"/>
+        </w:rPr>
+        <w:t xml:space="preserve"> existing recordings </w:t>
+      </w:r>
+      <w:r>
+        <w:rPr>
+          <w:color w:val="0000FF"/>
+        </w:rPr>
+        <w:t>to retrospectively generate data.</w:t>
+      </w:r>
+      <w:r>
+        <w:rPr>
+          <w:color w:val="0000FF"/>
+        </w:rPr>
+        <w:t xml:space="preserve">  </w:t>
       </w:r>
     </w:p>
     <w:sectPr>

</xml_diff>